<commit_message>
Aggiunta spiegazione su carattere delimitatore e gestione su excel
</commit_message>
<xml_diff>
--- a/documentation/Documentazione.docx
+++ b/documentation/Documentazione.docx
@@ -2058,15 +2058,7 @@
     </w:p>
     <w:p>
       <w:r>
-        <w:t xml:space="preserve">Nel 1984 l’FBI e altre agenzie governative americane iniziano a sviluppare programmi per reperire indizi all’interno dei computer. Nasce, quindi, il Computer Analysis and </w:t>
-      </w:r>
-      <w:proofErr w:type="spellStart"/>
-      <w:r>
-        <w:t>Response</w:t>
-      </w:r>
-      <w:proofErr w:type="spellEnd"/>
-      <w:r>
-        <w:t xml:space="preserve"> Team (CART) che, però, diventa effettivamente operativo solo nel 1991.</w:t>
+        <w:t>Nel 1984 l’FBI e altre agenzie governative americane iniziano a sviluppare programmi per reperire indizi all’interno dei computer. Nasce, quindi, il Computer Analysis and Response Team (CART) che, però, diventa effettivamente operativo solo nel 1991.</w:t>
       </w:r>
       <w:r>
         <w:t xml:space="preserve"> Nello stesso periodo, </w:t>
@@ -3752,14 +3744,116 @@
     <w:p>
       <w:pPr>
         <w:pStyle w:val="Paragrafoelenco"/>
-        <w:numPr>
-          <w:ilvl w:val="0"/>
-          <w:numId w:val="30"/>
-        </w:numPr>
+        <w:ind w:left="1080"/>
         <w:jc w:val="left"/>
       </w:pPr>
       <w:r>
-        <w:t>media: contiene tutti i media individuati nella chat</w:t>
+        <w:t xml:space="preserve">Per questioni legate alla presenza di possibili caratteri come “,” all’interno dei messaggi delle chat, è stato utilizzato come carattere delimitatore dei campi CSV il carattere “§”. Per poter quindi leggere correttamente il contenuto del file con programmi come Excel, è necessario modificare il carattere delimitatore andando su: </w:t>
+      </w:r>
+      <w:r>
+        <w:rPr>
+          <w:b/>
+          <w:bCs/>
+        </w:rPr>
+        <w:t xml:space="preserve">Dati </w:t>
+      </w:r>
+      <w:r>
+        <w:rPr>
+          <w:b/>
+          <w:bCs/>
+        </w:rPr>
+        <w:t>/</w:t>
+      </w:r>
+      <w:r>
+        <w:rPr>
+          <w:b/>
+          <w:bCs/>
+        </w:rPr>
+        <w:t xml:space="preserve"> Testo in colonne </w:t>
+      </w:r>
+      <w:r>
+        <w:rPr>
+          <w:b/>
+          <w:bCs/>
+        </w:rPr>
+        <w:t>/</w:t>
+      </w:r>
+      <w:r>
+        <w:rPr>
+          <w:b/>
+          <w:bCs/>
+        </w:rPr>
+        <w:t xml:space="preserve"> </w:t>
+      </w:r>
+      <w:r>
+        <w:rPr>
+          <w:b/>
+          <w:bCs/>
+        </w:rPr>
+        <w:t xml:space="preserve">Inserire spunta su </w:t>
+      </w:r>
+      <w:r>
+        <w:rPr>
+          <w:b/>
+          <w:bCs/>
+        </w:rPr>
+        <w:t xml:space="preserve">Delimitato </w:t>
+      </w:r>
+      <w:r>
+        <w:rPr>
+          <w:b/>
+          <w:bCs/>
+        </w:rPr>
+        <w:t xml:space="preserve">/ </w:t>
+      </w:r>
+      <w:r>
+        <w:rPr>
+          <w:b/>
+          <w:bCs/>
+        </w:rPr>
+        <w:t xml:space="preserve">inserire il carattere “§” nella sezione </w:t>
+      </w:r>
+      <w:r>
+        <w:rPr>
+          <w:b/>
+          <w:bCs/>
+        </w:rPr>
+        <w:t>“</w:t>
+      </w:r>
+      <w:r>
+        <w:rPr>
+          <w:b/>
+          <w:bCs/>
+        </w:rPr>
+        <w:t>Altro</w:t>
+      </w:r>
+      <w:r>
+        <w:rPr>
+          <w:b/>
+          <w:bCs/>
+        </w:rPr>
+        <w:t>”</w:t>
+      </w:r>
+      <w:r>
+        <w:rPr>
+          <w:b/>
+          <w:bCs/>
+        </w:rPr>
+        <w:t xml:space="preserve"> </w:t>
+      </w:r>
+      <w:r>
+        <w:rPr>
+          <w:b/>
+          <w:bCs/>
+        </w:rPr>
+        <w:t>/</w:t>
+      </w:r>
+      <w:r>
+        <w:rPr>
+          <w:b/>
+          <w:bCs/>
+        </w:rPr>
+        <w:t xml:space="preserve"> premere su Fine</w:t>
       </w:r>
     </w:p>
     <w:p>
@@ -3771,21 +3865,8 @@
         </w:numPr>
         <w:jc w:val="left"/>
       </w:pPr>
-      <w:proofErr w:type="spellStart"/>
-      <w:r>
-        <w:t>members</w:t>
-      </w:r>
-      <w:proofErr w:type="spellEnd"/>
-      <w:r>
-        <w:t>: contiene un file .</w:t>
-      </w:r>
-      <w:proofErr w:type="spellStart"/>
-      <w:r>
-        <w:t>csv</w:t>
-      </w:r>
-      <w:proofErr w:type="spellEnd"/>
-      <w:r>
-        <w:t xml:space="preserve"> che indica tutti i partecipanti alla chat</w:t>
+      <w:r>
+        <w:t>media: contiene tutti i media individuati nella chat</w:t>
       </w:r>
     </w:p>
     <w:p>
@@ -3797,8 +3878,21 @@
         </w:numPr>
         <w:jc w:val="left"/>
       </w:pPr>
-      <w:r>
-        <w:t>extraction.zip: archivio contenente tutte le cartelle menzionate finora</w:t>
+      <w:proofErr w:type="spellStart"/>
+      <w:r>
+        <w:t>members</w:t>
+      </w:r>
+      <w:proofErr w:type="spellEnd"/>
+      <w:r>
+        <w:t>: contiene un file .</w:t>
+      </w:r>
+      <w:proofErr w:type="spellStart"/>
+      <w:r>
+        <w:t>csv</w:t>
+      </w:r>
+      <w:proofErr w:type="spellEnd"/>
+      <w:r>
+        <w:t xml:space="preserve"> che indica tutti i partecipanti alla chat</w:t>
       </w:r>
     </w:p>
     <w:p>
@@ -3811,6 +3905,20 @@
         <w:jc w:val="left"/>
       </w:pPr>
       <w:r>
+        <w:t>extraction.zip: archivio contenente tutte le cartelle menzionate finora</w:t>
+      </w:r>
+    </w:p>
+    <w:p>
+      <w:pPr>
+        <w:pStyle w:val="Paragrafoelenco"/>
+        <w:numPr>
+          <w:ilvl w:val="0"/>
+          <w:numId w:val="30"/>
+        </w:numPr>
+        <w:jc w:val="left"/>
+      </w:pPr>
+      <w:r>
+        <w:lastRenderedPageBreak/>
         <w:t>extraction_archive_hash.txt: contiene i valori di hash associati al file extraction.zip</w:t>
       </w:r>
     </w:p>
@@ -3881,7 +3989,6 @@
       </w:pPr>
       <w:bookmarkStart w:id="13" w:name="_Toc58347126"/>
       <w:r>
-        <w:lastRenderedPageBreak/>
         <w:t>Warning</w:t>
       </w:r>
       <w:bookmarkEnd w:id="13"/>
@@ -4013,10 +4120,7 @@
     </w:p>
     <w:p>
       <w:r>
-        <w:t xml:space="preserve">Questo warning compare nel caso in cui non sia </w:t>
-      </w:r>
-      <w:r>
-        <w:t xml:space="preserve">possibile recuperare i membri da una chat di un supergruppo. </w:t>
+        <w:t xml:space="preserve">Questo warning compare nel caso in cui non sia possibile recuperare i membri da una chat di un supergruppo. </w:t>
       </w:r>
     </w:p>
     <w:p>
@@ -8492,9 +8596,12 @@
 </file>
 
 <file path=customXml/item1.xml><?xml version="1.0" encoding="utf-8"?>
-<p:properties xmlns:p="http://schemas.microsoft.com/office/2006/metadata/properties" xmlns:xsi="http://www.w3.org/2001/XMLSchema-instance" xmlns:pc="http://schemas.microsoft.com/office/infopath/2007/PartnerControls">
-  <documentManagement/>
-</p:properties>
+<?mso-contentType ?>
+<FormTemplates xmlns="http://schemas.microsoft.com/sharepoint/v3/contenttype/forms">
+  <Display>DocumentLibraryForm</Display>
+  <Edit>DocumentLibraryForm</Edit>
+  <New>DocumentLibraryForm</New>
+</FormTemplates>
 </file>
 
 <file path=customXml/item2.xml><?xml version="1.0" encoding="utf-8"?>
@@ -8502,12 +8609,9 @@
 </file>
 
 <file path=customXml/item3.xml><?xml version="1.0" encoding="utf-8"?>
-<?mso-contentType ?>
-<FormTemplates xmlns="http://schemas.microsoft.com/sharepoint/v3/contenttype/forms">
-  <Display>DocumentLibraryForm</Display>
-  <Edit>DocumentLibraryForm</Edit>
-  <New>DocumentLibraryForm</New>
-</FormTemplates>
+<p:properties xmlns:p="http://schemas.microsoft.com/office/2006/metadata/properties" xmlns:xsi="http://www.w3.org/2001/XMLSchema-instance" xmlns:pc="http://schemas.microsoft.com/office/infopath/2007/PartnerControls">
+  <documentManagement/>
+</p:properties>
 </file>
 
 <file path=customXml/item4.xml><?xml version="1.0" encoding="utf-8"?>
@@ -8675,10 +8779,9 @@
 </file>
 
 <file path=customXml/itemProps1.xml><?xml version="1.0" encoding="utf-8"?>
-<ds:datastoreItem xmlns:ds="http://schemas.openxmlformats.org/officeDocument/2006/customXml" ds:itemID="{192318E2-AB1E-4E41-BB55-CA6541BBD12C}">
+<ds:datastoreItem xmlns:ds="http://schemas.openxmlformats.org/officeDocument/2006/customXml" ds:itemID="{8D826D3E-3F75-4EC2-944F-E06CA15645ED}">
   <ds:schemaRefs>
-    <ds:schemaRef ds:uri="http://schemas.microsoft.com/office/2006/metadata/properties"/>
-    <ds:schemaRef ds:uri="http://schemas.microsoft.com/office/infopath/2007/PartnerControls"/>
+    <ds:schemaRef ds:uri="http://schemas.microsoft.com/sharepoint/v3/contenttype/forms"/>
   </ds:schemaRefs>
 </ds:datastoreItem>
 </file>
@@ -8692,9 +8795,10 @@
 </file>
 
 <file path=customXml/itemProps3.xml><?xml version="1.0" encoding="utf-8"?>
-<ds:datastoreItem xmlns:ds="http://schemas.openxmlformats.org/officeDocument/2006/customXml" ds:itemID="{8D826D3E-3F75-4EC2-944F-E06CA15645ED}">
+<ds:datastoreItem xmlns:ds="http://schemas.openxmlformats.org/officeDocument/2006/customXml" ds:itemID="{192318E2-AB1E-4E41-BB55-CA6541BBD12C}">
   <ds:schemaRefs>
-    <ds:schemaRef ds:uri="http://schemas.microsoft.com/sharepoint/v3/contenttype/forms"/>
+    <ds:schemaRef ds:uri="http://schemas.microsoft.com/office/2006/metadata/properties"/>
+    <ds:schemaRef ds:uri="http://schemas.microsoft.com/office/infopath/2007/PartnerControls"/>
   </ds:schemaRefs>
 </ds:datastoreItem>
 </file>

</xml_diff>

<commit_message>
Rewrited supergroup elevation part into the documentation
</commit_message>
<xml_diff>
--- a/documentation/Documentazione.docx
+++ b/documentation/Documentazione.docx
@@ -290,13 +290,8 @@
         <w:jc w:val="right"/>
       </w:pPr>
       <w:r>
-        <w:t xml:space="preserve">Mirko De </w:t>
-      </w:r>
-      <w:proofErr w:type="spellStart"/>
-      <w:r>
-        <w:t>Vincentiis</w:t>
-      </w:r>
-      <w:proofErr w:type="spellEnd"/>
+        <w:t>Mirko De Vincentiis</w:t>
+      </w:r>
       <w:r>
         <w:t xml:space="preserve">                         </w:t>
       </w:r>
@@ -2070,13 +2065,8 @@
         <w:t>“</w:t>
       </w:r>
       <w:r>
-        <w:t xml:space="preserve">Desktop </w:t>
-      </w:r>
-      <w:proofErr w:type="spellStart"/>
-      <w:r>
-        <w:t>Mountie</w:t>
-      </w:r>
-      <w:proofErr w:type="spellEnd"/>
+        <w:t>Desktop Mountie</w:t>
+      </w:r>
       <w:r>
         <w:t>”</w:t>
       </w:r>
@@ -2104,15 +2094,7 @@
         <w:t>vengono sviluppati</w:t>
       </w:r>
       <w:r>
-        <w:t xml:space="preserve"> poi Expert Witness, </w:t>
-      </w:r>
-      <w:proofErr w:type="spellStart"/>
-      <w:r>
-        <w:t>Encase</w:t>
-      </w:r>
-      <w:proofErr w:type="spellEnd"/>
-      <w:r>
-        <w:t xml:space="preserve"> e Smart</w:t>
+        <w:t xml:space="preserve"> poi Expert Witness, Encase e Smart</w:t>
       </w:r>
       <w:r>
         <w:t>.</w:t>
@@ -2149,23 +2131,7 @@
         <w:ind w:left="360"/>
       </w:pPr>
       <w:r>
-        <w:t xml:space="preserve">già nel 2010 Simon </w:t>
-      </w:r>
-      <w:proofErr w:type="spellStart"/>
-      <w:r>
-        <w:t>Garfinkel</w:t>
-      </w:r>
-      <w:proofErr w:type="spellEnd"/>
-      <w:r>
-        <w:t xml:space="preserve"> preconizzava la fine della golden </w:t>
-      </w:r>
-      <w:proofErr w:type="spellStart"/>
-      <w:r>
-        <w:t>age</w:t>
-      </w:r>
-      <w:proofErr w:type="spellEnd"/>
-      <w:r>
-        <w:t xml:space="preserve"> dell’informatica forense di fronte all’incremento esponenziale di capacità dei dispositivi di memorizzazione, al diversificarsi delle fonti di prova digitale e alla diffusione del cloud computing e della crittografia.</w:t>
+        <w:t>già nel 2010 Simon Garfinkel preconizzava la fine della golden age dell’informatica forense di fronte all’incremento esponenziale di capacità dei dispositivi di memorizzazione, al diversificarsi delle fonti di prova digitale e alla diffusione del cloud computing e della crittografia.</w:t>
       </w:r>
     </w:p>
     <w:p>
@@ -2177,13 +2143,8 @@
         </w:numPr>
         <w:ind w:left="360"/>
       </w:pPr>
-      <w:proofErr w:type="spellStart"/>
-      <w:r>
-        <w:t>Karie</w:t>
-      </w:r>
-      <w:proofErr w:type="spellEnd"/>
-      <w:r>
-        <w:t xml:space="preserve"> et al. (2015) riassumono, riassumono, in una tassonomia di quasi trenta voci, le</w:t>
+      <w:r>
+        <w:t>Karie et al. (2015) riassumono, riassumono, in una tassonomia di quasi trenta voci, le</w:t>
       </w:r>
       <w:r>
         <w:t xml:space="preserve"> </w:t>
@@ -2206,13 +2167,8 @@
       <w:r>
         <w:t xml:space="preserve"> </w:t>
       </w:r>
-      <w:proofErr w:type="spellStart"/>
-      <w:r>
-        <w:t>Garfinkel</w:t>
-      </w:r>
-      <w:proofErr w:type="spellEnd"/>
-      <w:r>
-        <w:t xml:space="preserve"> e altre legate sia alla difficile interoperabilità tra diversi</w:t>
+      <w:r>
+        <w:t>Garfinkel e altre legate sia alla difficile interoperabilità tra diversi</w:t>
       </w:r>
       <w:r>
         <w:t xml:space="preserve"> </w:t>
@@ -2260,290 +2216,86 @@
       <w:r>
         <w:t xml:space="preserve"> </w:t>
       </w:r>
-      <w:proofErr w:type="spellStart"/>
-      <w:r>
-        <w:t>digital</w:t>
-      </w:r>
-      <w:proofErr w:type="spellEnd"/>
+      <w:r>
+        <w:t>digital forensics, prima nota col nome di</w:t>
+      </w:r>
       <w:r>
         <w:t xml:space="preserve"> </w:t>
       </w:r>
-      <w:proofErr w:type="spellStart"/>
-      <w:r>
-        <w:t>forensics</w:t>
-      </w:r>
-      <w:proofErr w:type="spellEnd"/>
-      <w:r>
-        <w:t>, prima nota col nome di</w:t>
+      <w:r>
+        <w:t>computer forensics) è una branca della scienza forense legata alle prove</w:t>
       </w:r>
       <w:r>
         <w:t xml:space="preserve"> </w:t>
       </w:r>
       <w:r>
-        <w:t xml:space="preserve">computer </w:t>
-      </w:r>
-      <w:proofErr w:type="spellStart"/>
-      <w:r>
-        <w:t>forensics</w:t>
-      </w:r>
-      <w:proofErr w:type="spellEnd"/>
-      <w:r>
-        <w:t>) è una branca della scienza forense legata alle prove</w:t>
+        <w:t>acquisite da computer e altri dispositivi di memorizzazione digitale. Il</w:t>
       </w:r>
       <w:r>
         <w:t xml:space="preserve"> </w:t>
       </w:r>
       <w:r>
-        <w:t>acquisite da computer e altri dispositivi di memorizzazione digitale. Il</w:t>
+        <w:t>suo scopo è quello di esaminare dispositivi digitali seguendo processi di</w:t>
       </w:r>
       <w:r>
         <w:t xml:space="preserve"> </w:t>
       </w:r>
       <w:r>
-        <w:t>suo scopo è quello di esaminare dispositivi digitali seguendo processi di</w:t>
+        <w:t>analisi forense al fine di identificare, preservare, recuperare, analizzare</w:t>
       </w:r>
       <w:r>
         <w:t xml:space="preserve"> </w:t>
       </w:r>
       <w:r>
-        <w:t>analisi forense al fine di identificare, preservare, recuperare, analizzare</w:t>
+        <w:t>e presentare fatti o opinioni riguardanti le informazioni raccolte</w:t>
+      </w:r>
+      <w:r>
+        <w:t>.</w:t>
+      </w:r>
+    </w:p>
+    <w:p>
+      <w:r>
+        <w:t xml:space="preserve">L’informatico forense, dunque, è: </w:t>
+      </w:r>
+      <w:r>
+        <w:t>“Digital forensics, also known as cyber forensics and computer</w:t>
       </w:r>
       <w:r>
         <w:t xml:space="preserve"> </w:t>
       </w:r>
       <w:r>
-        <w:t>e presentare fatti o opinioni riguardanti le informazioni raccolte</w:t>
-      </w:r>
-      <w:r>
-        <w:t>.</w:t>
-      </w:r>
-    </w:p>
-    <w:p>
-      <w:r>
-        <w:t xml:space="preserve">L’informatico forense, dunque, è: </w:t>
-      </w:r>
-      <w:r>
-        <w:t xml:space="preserve">“Digital </w:t>
-      </w:r>
-      <w:proofErr w:type="spellStart"/>
-      <w:r>
-        <w:t>forensics</w:t>
-      </w:r>
-      <w:proofErr w:type="spellEnd"/>
-      <w:r>
-        <w:t xml:space="preserve">, </w:t>
-      </w:r>
-      <w:proofErr w:type="spellStart"/>
-      <w:r>
-        <w:t>also</w:t>
-      </w:r>
-      <w:proofErr w:type="spellEnd"/>
+        <w:t>forensics, is generally considered to consist of three roles in one: that</w:t>
+      </w:r>
       <w:r>
         <w:t xml:space="preserve"> </w:t>
       </w:r>
-      <w:proofErr w:type="spellStart"/>
-      <w:r>
-        <w:t>known</w:t>
-      </w:r>
-      <w:proofErr w:type="spellEnd"/>
+      <w:r>
+        <w:t xml:space="preserve">of a cyber analyst familiar with </w:t>
+      </w:r>
+      <w:r>
+        <w:lastRenderedPageBreak/>
+        <w:t>the working of computer devices and</w:t>
+      </w:r>
       <w:r>
         <w:t xml:space="preserve"> </w:t>
       </w:r>
-      <w:proofErr w:type="spellStart"/>
-      <w:r>
-        <w:t>as</w:t>
-      </w:r>
-      <w:proofErr w:type="spellEnd"/>
-      <w:r>
-        <w:t xml:space="preserve"> cyber </w:t>
-      </w:r>
-      <w:proofErr w:type="spellStart"/>
-      <w:r>
-        <w:t>forensics</w:t>
-      </w:r>
-      <w:proofErr w:type="spellEnd"/>
-      <w:r>
-        <w:t xml:space="preserve"> and computer</w:t>
+      <w:r>
+        <w:t>networks, a detective with knowledge of investigating crime, and a</w:t>
       </w:r>
       <w:r>
         <w:t xml:space="preserve"> </w:t>
       </w:r>
-      <w:proofErr w:type="spellStart"/>
-      <w:r>
-        <w:t>forensics</w:t>
-      </w:r>
-      <w:proofErr w:type="spellEnd"/>
-      <w:r>
-        <w:t xml:space="preserve">, </w:t>
-      </w:r>
-      <w:proofErr w:type="spellStart"/>
-      <w:r>
-        <w:t>is</w:t>
-      </w:r>
-      <w:proofErr w:type="spellEnd"/>
+      <w:r>
+        <w:t>lawyer with a sound understanding of the law and court procedures”</w:t>
+      </w:r>
       <w:r>
         <w:t xml:space="preserve"> </w:t>
       </w:r>
-      <w:proofErr w:type="spellStart"/>
-      <w:r>
-        <w:t>generally</w:t>
-      </w:r>
-      <w:proofErr w:type="spellEnd"/>
-      <w:r>
-        <w:t xml:space="preserve"> </w:t>
-      </w:r>
-      <w:proofErr w:type="spellStart"/>
-      <w:r>
-        <w:t>considered</w:t>
-      </w:r>
-      <w:proofErr w:type="spellEnd"/>
-      <w:r>
-        <w:t xml:space="preserve"> to </w:t>
-      </w:r>
-      <w:proofErr w:type="spellStart"/>
-      <w:r>
-        <w:t>consist</w:t>
-      </w:r>
-      <w:proofErr w:type="spellEnd"/>
-      <w:r>
-        <w:t xml:space="preserve"> of </w:t>
-      </w:r>
-      <w:proofErr w:type="spellStart"/>
-      <w:r>
-        <w:t>three</w:t>
-      </w:r>
-      <w:proofErr w:type="spellEnd"/>
-      <w:r>
-        <w:t xml:space="preserve"> </w:t>
-      </w:r>
-      <w:proofErr w:type="spellStart"/>
-      <w:r>
-        <w:t>roles</w:t>
-      </w:r>
-      <w:proofErr w:type="spellEnd"/>
-      <w:r>
-        <w:t xml:space="preserve"> in one: </w:t>
-      </w:r>
-      <w:proofErr w:type="spellStart"/>
-      <w:r>
-        <w:t>that</w:t>
-      </w:r>
-      <w:proofErr w:type="spellEnd"/>
-      <w:r>
-        <w:t xml:space="preserve"> </w:t>
-      </w:r>
-      <w:r>
-        <w:t xml:space="preserve">of a cyber </w:t>
-      </w:r>
-      <w:proofErr w:type="spellStart"/>
-      <w:r>
-        <w:t>analyst</w:t>
-      </w:r>
-      <w:proofErr w:type="spellEnd"/>
-      <w:r>
-        <w:t xml:space="preserve"> </w:t>
-      </w:r>
-      <w:proofErr w:type="spellStart"/>
-      <w:r>
-        <w:t>familiar</w:t>
-      </w:r>
-      <w:proofErr w:type="spellEnd"/>
-      <w:r>
-        <w:t xml:space="preserve"> with </w:t>
-      </w:r>
-      <w:r>
-        <w:lastRenderedPageBreak/>
-        <w:t xml:space="preserve">the </w:t>
-      </w:r>
-      <w:proofErr w:type="spellStart"/>
-      <w:r>
-        <w:t>working</w:t>
-      </w:r>
-      <w:proofErr w:type="spellEnd"/>
-      <w:r>
-        <w:t xml:space="preserve"> of computer devices and</w:t>
-      </w:r>
-      <w:r>
-        <w:t xml:space="preserve"> </w:t>
-      </w:r>
-      <w:r>
-        <w:t xml:space="preserve">networks, a detective with knowledge of </w:t>
-      </w:r>
-      <w:proofErr w:type="spellStart"/>
-      <w:r>
-        <w:t>investigating</w:t>
-      </w:r>
-      <w:proofErr w:type="spellEnd"/>
-      <w:r>
-        <w:t xml:space="preserve"> crime, and a</w:t>
-      </w:r>
-      <w:r>
-        <w:t xml:space="preserve"> </w:t>
-      </w:r>
-      <w:proofErr w:type="spellStart"/>
-      <w:r>
-        <w:t>lawyer</w:t>
-      </w:r>
-      <w:proofErr w:type="spellEnd"/>
-      <w:r>
-        <w:t xml:space="preserve"> with a sound </w:t>
-      </w:r>
-      <w:proofErr w:type="spellStart"/>
-      <w:r>
-        <w:t>understanding</w:t>
-      </w:r>
-      <w:proofErr w:type="spellEnd"/>
-      <w:r>
-        <w:t xml:space="preserve"> of the </w:t>
-      </w:r>
-      <w:proofErr w:type="spellStart"/>
-      <w:r>
-        <w:t>law</w:t>
-      </w:r>
-      <w:proofErr w:type="spellEnd"/>
-      <w:r>
-        <w:t xml:space="preserve"> and court </w:t>
-      </w:r>
-      <w:proofErr w:type="spellStart"/>
-      <w:r>
-        <w:t>procedures</w:t>
-      </w:r>
-      <w:proofErr w:type="spellEnd"/>
-      <w:r>
-        <w:t>”</w:t>
-      </w:r>
-      <w:r>
-        <w:t xml:space="preserve"> </w:t>
-      </w:r>
-      <w:r>
-        <w:t xml:space="preserve">(R. </w:t>
-      </w:r>
-      <w:proofErr w:type="spellStart"/>
-      <w:r>
-        <w:t>Boddington</w:t>
-      </w:r>
-      <w:proofErr w:type="spellEnd"/>
-      <w:r>
-        <w:t>, “</w:t>
-      </w:r>
-      <w:proofErr w:type="spellStart"/>
-      <w:r>
-        <w:t>Practical</w:t>
-      </w:r>
-      <w:proofErr w:type="spellEnd"/>
-      <w:r>
-        <w:t xml:space="preserve"> Digital</w:t>
-      </w:r>
-      <w:r>
-        <w:t xml:space="preserve"> </w:t>
-      </w:r>
-      <w:proofErr w:type="spellStart"/>
-      <w:r>
-        <w:t>Forensics</w:t>
-      </w:r>
-      <w:proofErr w:type="spellEnd"/>
-      <w:r>
-        <w:t>”)</w:t>
+      <w:r>
+        <w:t>(R. Boddington, “Practical Digital</w:t>
+      </w:r>
+      <w:r>
+        <w:t xml:space="preserve"> Forensics”)</w:t>
       </w:r>
     </w:p>
     <w:p>
@@ -2649,13 +2401,8 @@
     </w:p>
     <w:p>
       <w:r>
-        <w:t xml:space="preserve">L’applicazione fa affidamento al client </w:t>
-      </w:r>
-      <w:proofErr w:type="spellStart"/>
-      <w:r>
-        <w:t>Pyrogram</w:t>
-      </w:r>
-      <w:proofErr w:type="spellEnd"/>
+        <w:t>L’applicazione fa affidamento al client Pyrogram</w:t>
+      </w:r>
       <w:r>
         <w:rPr>
           <w:rStyle w:val="Rimandonotaapidipagina"/>
@@ -2663,15 +2410,7 @@
         <w:footnoteReference w:id="1"/>
       </w:r>
       <w:r>
-        <w:t xml:space="preserve">, una libreria Python open source che funge da </w:t>
-      </w:r>
-      <w:proofErr w:type="spellStart"/>
-      <w:r>
-        <w:t>wrapper</w:t>
-      </w:r>
-      <w:proofErr w:type="spellEnd"/>
-      <w:r>
-        <w:t xml:space="preserve"> per le API ufficiali di Telegram.</w:t>
+        <w:t>, una libreria Python open source che funge da wrapper per le API ufficiali di Telegram.</w:t>
       </w:r>
     </w:p>
     <w:p>
@@ -2725,26 +2464,10 @@
         <w:t>: avviare</w:t>
       </w:r>
       <w:r>
-        <w:t xml:space="preserve">, con privilegi di </w:t>
-      </w:r>
-      <w:proofErr w:type="spellStart"/>
-      <w:r>
-        <w:t>amminsitratore</w:t>
-      </w:r>
-      <w:proofErr w:type="spellEnd"/>
-      <w:r>
-        <w:t>,</w:t>
-      </w:r>
-      <w:r>
-        <w:t xml:space="preserve"> il file “startup.ps1” (richiede la shell “Windows </w:t>
-      </w:r>
-      <w:proofErr w:type="spellStart"/>
-      <w:r>
-        <w:t>Powershell</w:t>
-      </w:r>
-      <w:proofErr w:type="spellEnd"/>
-      <w:r>
-        <w:t>”)</w:t>
+        <w:t>, con privilegi di amminsitratore,</w:t>
+      </w:r>
+      <w:r>
+        <w:t xml:space="preserve"> il file “startup.ps1” (richiede la shell “Windows Powershell”)</w:t>
       </w:r>
       <w:r>
         <w:t xml:space="preserve">, che si occuperà di verificare la presenza di una qualunque versione di Python e, se combacia con quella dichiarata nel file </w:t>
@@ -2775,15 +2498,7 @@
         <w:t>: nella maggior parte delle distribuzioni Linux è già preinstallato Python; di conseguenza, è sufficiente lanciare il comando “</w:t>
       </w:r>
       <w:r>
-        <w:t xml:space="preserve">pip3 </w:t>
-      </w:r>
-      <w:proofErr w:type="spellStart"/>
-      <w:r>
-        <w:t>install</w:t>
-      </w:r>
-      <w:proofErr w:type="spellEnd"/>
-      <w:r>
-        <w:t xml:space="preserve"> -r requirements.txt</w:t>
+        <w:t>pip3 install -r requirements.txt</w:t>
       </w:r>
       <w:r>
         <w:t>” da terminale</w:t>
@@ -2825,23 +2540,7 @@
     </w:p>
     <w:p>
       <w:r>
-        <w:t>Dopo essersi autenticati, è necessario creare una nuova applicazione, a cui associare un nome; Telegram si occuperà di generare, invece, i valori “</w:t>
-      </w:r>
-      <w:proofErr w:type="spellStart"/>
-      <w:r>
-        <w:t>api_id</w:t>
-      </w:r>
-      <w:proofErr w:type="spellEnd"/>
-      <w:r>
-        <w:t>” e “</w:t>
-      </w:r>
-      <w:proofErr w:type="spellStart"/>
-      <w:r>
-        <w:t>api_hash</w:t>
-      </w:r>
-      <w:proofErr w:type="spellEnd"/>
-      <w:r>
-        <w:t>”.</w:t>
+        <w:t>Dopo essersi autenticati, è necessario creare una nuova applicazione, a cui associare un nome; Telegram si occuperà di generare, invece, i valori “api_id” e “api_hash”.</w:t>
       </w:r>
     </w:p>
     <w:p>
@@ -2941,15 +2640,7 @@
         <w:jc w:val="left"/>
       </w:pPr>
       <w:r>
-        <w:t>Dopo averlo inserito e premuto “</w:t>
-      </w:r>
-      <w:proofErr w:type="spellStart"/>
-      <w:r>
-        <w:t>Enter</w:t>
-      </w:r>
-      <w:proofErr w:type="spellEnd"/>
-      <w:r>
-        <w:t>”, verrà richie</w:t>
+        <w:t>Dopo averlo inserito e premuto “Enter”, verrà richie</w:t>
       </w:r>
       <w:r>
         <w:t>st</w:t>
@@ -3122,15 +2813,7 @@
       </w:pPr>
       <w:bookmarkStart w:id="7" w:name="_Toc58347120"/>
       <w:r>
-        <w:t>Configurazione del file “</w:t>
-      </w:r>
-      <w:proofErr w:type="spellStart"/>
-      <w:r>
-        <w:t>configuration.json</w:t>
-      </w:r>
-      <w:proofErr w:type="spellEnd"/>
-      <w:r>
-        <w:t>”</w:t>
+        <w:t>Configurazione del file “configuration.json”</w:t>
       </w:r>
       <w:bookmarkEnd w:id="7"/>
     </w:p>
@@ -3143,11 +2826,9 @@
       <w:r>
         <w:t>Al momento, possiede solo un parametro, di nome “</w:t>
       </w:r>
-      <w:proofErr w:type="spellStart"/>
       <w:r>
         <w:t>export_media</w:t>
       </w:r>
-      <w:proofErr w:type="spellEnd"/>
       <w:r>
         <w:t>”. Se a questo è associato il valore 1, allora verranno scaricati anche tutti i media recuperati nelle chat; in caso valga 0, non verranno scaricati (in ogni caso, nelle chat estratte sarà mantenuta traccia del momento in si sia inviato/ricevuto tale media).</w:t>
       </w:r>
@@ -3472,31 +3153,7 @@
         <w:t xml:space="preserve"> all’interno del percorso </w:t>
       </w:r>
       <w:r>
-        <w:t>&lt;</w:t>
-      </w:r>
-      <w:proofErr w:type="spellStart"/>
-      <w:r>
-        <w:t>locazione_del_file_py</w:t>
-      </w:r>
-      <w:proofErr w:type="spellEnd"/>
-      <w:r>
-        <w:t>&gt;\</w:t>
-      </w:r>
-      <w:proofErr w:type="spellStart"/>
-      <w:r>
-        <w:t>extraction</w:t>
-      </w:r>
-      <w:proofErr w:type="spellEnd"/>
-      <w:r>
-        <w:t>\</w:t>
-      </w:r>
-      <w:proofErr w:type="spellStart"/>
-      <w:r>
-        <w:t>Extraction</w:t>
-      </w:r>
-      <w:proofErr w:type="spellEnd"/>
-      <w:r>
-        <w:t>_&lt;data&gt; &lt;ora&gt;.</w:t>
+        <w:t>&lt;locazione_del_file_py&gt;\extraction\Extraction_&lt;data&gt; &lt;ora&gt;.</w:t>
       </w:r>
     </w:p>
     <w:p>
@@ -3610,31 +3267,10 @@
         <w:t>e</w:t>
       </w:r>
       <w:r>
-        <w:t xml:space="preserve"> all’interno del percorso &lt;</w:t>
-      </w:r>
-      <w:proofErr w:type="spellStart"/>
-      <w:r>
-        <w:t>locazione_del_file_py</w:t>
-      </w:r>
-      <w:proofErr w:type="spellEnd"/>
-      <w:r>
-        <w:t>&gt;\</w:t>
-      </w:r>
-      <w:proofErr w:type="spellStart"/>
-      <w:r>
-        <w:t>extraction</w:t>
-      </w:r>
-      <w:proofErr w:type="spellEnd"/>
-      <w:r>
-        <w:t>\</w:t>
-      </w:r>
-      <w:proofErr w:type="spellStart"/>
-      <w:r>
-        <w:t>Extraction</w:t>
-      </w:r>
-      <w:proofErr w:type="spellEnd"/>
-      <w:r>
-        <w:t>_</w:t>
+        <w:t xml:space="preserve"> all’interno del percorso &lt;locazione_del_file_py&gt;\extraction\</w:t>
+      </w:r>
+      <w:r>
+        <w:t>Extraction_</w:t>
       </w:r>
       <w:r>
         <w:t>&lt;data&gt;</w:t>
@@ -3715,21 +3351,8 @@
         <w:jc w:val="left"/>
       </w:pPr>
       <w:r>
-        <w:t>chats: cartella che contiene il file &lt;username&gt;_&lt;nome&gt;_&lt;</w:t>
-      </w:r>
-      <w:proofErr w:type="spellStart"/>
-      <w:r>
-        <w:t>numero_telefonico</w:t>
-      </w:r>
-      <w:proofErr w:type="spellEnd"/>
-      <w:r>
-        <w:t>&gt;.</w:t>
-      </w:r>
-      <w:proofErr w:type="spellStart"/>
-      <w:r>
-        <w:t>csv</w:t>
-      </w:r>
-      <w:proofErr w:type="spellEnd"/>
+        <w:t>chats: cartella che contiene il file &lt;username&gt;_&lt;nome&gt;_&lt;numero_telefonico&gt;.csv</w:t>
+      </w:r>
     </w:p>
     <w:p>
       <w:pPr>
@@ -3878,21 +3501,8 @@
         </w:numPr>
         <w:jc w:val="left"/>
       </w:pPr>
-      <w:proofErr w:type="spellStart"/>
-      <w:r>
-        <w:t>members</w:t>
-      </w:r>
-      <w:proofErr w:type="spellEnd"/>
-      <w:r>
-        <w:t>: contiene un file .</w:t>
-      </w:r>
-      <w:proofErr w:type="spellStart"/>
-      <w:r>
-        <w:t>csv</w:t>
-      </w:r>
-      <w:proofErr w:type="spellEnd"/>
-      <w:r>
-        <w:t xml:space="preserve"> che indica tutti i partecipanti alla chat</w:t>
+      <w:r>
+        <w:t>members: contiene un file .csv che indica tutti i partecipanti alla chat</w:t>
       </w:r>
     </w:p>
     <w:p>
@@ -4008,36 +3618,10 @@
         <w:pStyle w:val="Titolo3"/>
       </w:pPr>
       <w:bookmarkStart w:id="14" w:name="_Toc58347127"/>
-      <w:proofErr w:type="spellStart"/>
-      <w:r>
-        <w:t>This</w:t>
-      </w:r>
-      <w:proofErr w:type="spellEnd"/>
-      <w:r>
-        <w:t xml:space="preserve"> media </w:t>
-      </w:r>
-      <w:proofErr w:type="spellStart"/>
-      <w:r>
-        <w:t>is</w:t>
-      </w:r>
-      <w:proofErr w:type="spellEnd"/>
-      <w:r>
-        <w:t xml:space="preserve"> </w:t>
-      </w:r>
-      <w:proofErr w:type="spellStart"/>
-      <w:r>
-        <w:t>not</w:t>
-      </w:r>
-      <w:proofErr w:type="spellEnd"/>
-      <w:r>
-        <w:t xml:space="preserve"> </w:t>
-      </w:r>
-      <w:proofErr w:type="spellStart"/>
-      <w:r>
-        <w:t>downloadable</w:t>
+      <w:r>
+        <w:t>This media is not downloadable</w:t>
       </w:r>
       <w:bookmarkEnd w:id="14"/>
-      <w:proofErr w:type="spellEnd"/>
     </w:p>
     <w:p>
       <w:r>
@@ -4053,34 +3637,10 @@
       </w:pPr>
       <w:bookmarkStart w:id="15" w:name="_Toc58347128"/>
       <w:r>
-        <w:t xml:space="preserve">No </w:t>
-      </w:r>
-      <w:proofErr w:type="spellStart"/>
-      <w:r>
-        <w:t>members</w:t>
-      </w:r>
-      <w:proofErr w:type="spellEnd"/>
-      <w:r>
-        <w:t xml:space="preserve"> </w:t>
-      </w:r>
-      <w:proofErr w:type="spellStart"/>
-      <w:r>
-        <w:t>into</w:t>
-      </w:r>
-      <w:proofErr w:type="spellEnd"/>
-      <w:r>
-        <w:t xml:space="preserve"> chat</w:t>
-      </w:r>
-      <w:r>
-        <w:t xml:space="preserve"> &lt;</w:t>
-      </w:r>
-      <w:proofErr w:type="spellStart"/>
-      <w:r>
-        <w:t>nome_chat</w:t>
-      </w:r>
-      <w:proofErr w:type="spellEnd"/>
-      <w:r>
-        <w:t>&gt;</w:t>
+        <w:t>No members into chat</w:t>
+      </w:r>
+      <w:r>
+        <w:t xml:space="preserve"> &lt;nome_chat&gt;</w:t>
       </w:r>
       <w:bookmarkEnd w:id="15"/>
     </w:p>
@@ -4093,29 +3653,8 @@
       <w:pPr>
         <w:pStyle w:val="Titolo3"/>
       </w:pPr>
-      <w:proofErr w:type="spellStart"/>
-      <w:r>
-        <w:t>Members</w:t>
-      </w:r>
-      <w:proofErr w:type="spellEnd"/>
-      <w:r>
-        <w:t xml:space="preserve"> can </w:t>
-      </w:r>
-      <w:proofErr w:type="spellStart"/>
-      <w:r>
-        <w:t>not</w:t>
-      </w:r>
-      <w:proofErr w:type="spellEnd"/>
-      <w:r>
-        <w:t xml:space="preserve"> be </w:t>
-      </w:r>
-      <w:proofErr w:type="spellStart"/>
-      <w:r>
-        <w:t>retrieved</w:t>
-      </w:r>
-      <w:proofErr w:type="spellEnd"/>
-      <w:r>
-        <w:t>.</w:t>
+      <w:r>
+        <w:t>Members can not be retrieved.</w:t>
       </w:r>
     </w:p>
     <w:p>
@@ -4146,7 +3685,63 @@
         <w:t>.</w:t>
       </w:r>
       <w:r>
-        <w:t xml:space="preserve"> Fatto ciò, il gruppo rimarrà a vita un supergruppo (anche reimpostandolo come privato) e non sarà più possibile ottenere la lista completa dei membri; sarà possibile ottenere solo la lista di utenti che hanno scritto almeno un messaggio nel gruppo.</w:t>
+        <w:t xml:space="preserve"> Fatto ciò, il gruppo rimarrà a vita un supergruppo (anche reimpostandolo come privato)</w:t>
+      </w:r>
+      <w:r>
+        <w:t>.</w:t>
+      </w:r>
+    </w:p>
+    <w:p>
+      <w:r>
+        <w:t>T</w:t>
+      </w:r>
+      <w:r>
+        <w:t>uttavia</w:t>
+      </w:r>
+      <w:r>
+        <w:t xml:space="preserve">, </w:t>
+      </w:r>
+      <w:r>
+        <w:t>nel momento in cui il gruppo viene elevato a supergruppo, Tel</w:t>
+      </w:r>
+      <w:r>
+        <w:t>e</w:t>
+      </w:r>
+      <w:r>
+        <w:t xml:space="preserve">gram </w:t>
+      </w:r>
+      <w:r>
+        <w:t>crea una nuova chat per il supergruppo</w:t>
+      </w:r>
+      <w:r>
+        <w:t xml:space="preserve"> </w:t>
+      </w:r>
+      <w:r>
+        <w:t>appena creato</w:t>
+      </w:r>
+      <w:r>
+        <w:t xml:space="preserve">, </w:t>
+      </w:r>
+      <w:r>
+        <w:t xml:space="preserve">distinta </w:t>
+      </w:r>
+      <w:r>
+        <w:t xml:space="preserve">e disgiunta </w:t>
+      </w:r>
+      <w:r>
+        <w:t>dalla vecchia</w:t>
+      </w:r>
+      <w:r>
+        <w:t>,</w:t>
+      </w:r>
+      <w:r>
+        <w:t xml:space="preserve"> e </w:t>
+      </w:r>
+      <w:r>
+        <w:t xml:space="preserve">ne </w:t>
+      </w:r>
+      <w:r>
+        <w:t>blocca l’accesso ai membri.</w:t>
       </w:r>
     </w:p>
     <w:p>
@@ -4158,37 +3753,13 @@
         <w:t xml:space="preserve">Sleeping for </w:t>
       </w:r>
       <w:r>
-        <w:t>&lt;</w:t>
-      </w:r>
-      <w:proofErr w:type="spellStart"/>
-      <w:r>
-        <w:t>numero_secondi</w:t>
-      </w:r>
-      <w:proofErr w:type="spellEnd"/>
-      <w:r>
-        <w:t>&gt;</w:t>
-      </w:r>
-      <w:r>
-        <w:t>s (</w:t>
-      </w:r>
-      <w:proofErr w:type="spellStart"/>
-      <w:r>
-        <w:t>required</w:t>
-      </w:r>
-      <w:proofErr w:type="spellEnd"/>
-      <w:r>
-        <w:t xml:space="preserve"> by "</w:t>
-      </w:r>
-      <w:r>
-        <w:t>&lt;</w:t>
-      </w:r>
-      <w:proofErr w:type="spellStart"/>
-      <w:r>
-        <w:t>metodo_API</w:t>
-      </w:r>
-      <w:proofErr w:type="spellEnd"/>
-      <w:r>
-        <w:t>&gt;</w:t>
+        <w:t>&lt;numero_secondi&gt;</w:t>
+      </w:r>
+      <w:r>
+        <w:t>s (required by "</w:t>
+      </w:r>
+      <w:r>
+        <w:t>&lt;metodo_API&gt;</w:t>
       </w:r>
       <w:r>
         <w:t>")</w:t>
@@ -4209,15 +3780,7 @@
         <w:t>sollevare</w:t>
       </w:r>
       <w:r>
-        <w:t xml:space="preserve"> un </w:t>
-      </w:r>
-      <w:proofErr w:type="spellStart"/>
-      <w:r>
-        <w:t>alert</w:t>
-      </w:r>
-      <w:proofErr w:type="spellEnd"/>
-      <w:r>
-        <w:t xml:space="preserve"> di flood nei sistemi di Telegram.</w:t>
+        <w:t xml:space="preserve"> un alert di flood nei sistemi di Telegram.</w:t>
       </w:r>
     </w:p>
     <w:p/>
@@ -4272,36 +3835,10 @@
         <w:jc w:val="left"/>
       </w:pPr>
       <w:r>
-        <w:t xml:space="preserve">Far sì che il </w:t>
-      </w:r>
-      <w:proofErr w:type="spellStart"/>
-      <w:r>
-        <w:t>path</w:t>
-      </w:r>
-      <w:proofErr w:type="spellEnd"/>
-      <w:r>
-        <w:t xml:space="preserve"> di salvataggio degli artefatti sia inseribile come parametro nel file </w:t>
-      </w:r>
-      <w:proofErr w:type="spellStart"/>
-      <w:proofErr w:type="gramStart"/>
-      <w:r>
-        <w:t>configuration.json</w:t>
-      </w:r>
-      <w:proofErr w:type="spellEnd"/>
-      <w:proofErr w:type="gramEnd"/>
-      <w:r>
-        <w:t xml:space="preserve"> (e non </w:t>
-      </w:r>
-      <w:r>
-        <w:t>forzatamente .\</w:t>
-      </w:r>
-      <w:proofErr w:type="spellStart"/>
-      <w:r>
-        <w:t>extraction</w:t>
-      </w:r>
-      <w:proofErr w:type="spellEnd"/>
-      <w:r>
-        <w:t>)</w:t>
+        <w:t xml:space="preserve">Far sì che il path di salvataggio degli artefatti sia inseribile come parametro nel file configuration.json (e non </w:t>
+      </w:r>
+      <w:r>
+        <w:t>forzatamente .\extraction)</w:t>
       </w:r>
       <w:r>
         <w:t xml:space="preserve"> </w:t>
@@ -8605,16 +8142,6 @@
 </file>
 
 <file path=customXml/item2.xml><?xml version="1.0" encoding="utf-8"?>
-<b:Sources xmlns:b="http://schemas.openxmlformats.org/officeDocument/2006/bibliography" xmlns="http://schemas.openxmlformats.org/officeDocument/2006/bibliography" SelectedStyle="\APASixthEditionOfficeOnline.xsl" StyleName="APA" Version="6"/>
-</file>
-
-<file path=customXml/item3.xml><?xml version="1.0" encoding="utf-8"?>
-<p:properties xmlns:p="http://schemas.microsoft.com/office/2006/metadata/properties" xmlns:xsi="http://www.w3.org/2001/XMLSchema-instance" xmlns:pc="http://schemas.microsoft.com/office/infopath/2007/PartnerControls">
-  <documentManagement/>
-</p:properties>
-</file>
-
-<file path=customXml/item4.xml><?xml version="1.0" encoding="utf-8"?>
 <ct:contentTypeSchema xmlns:ct="http://schemas.microsoft.com/office/2006/metadata/contentType" xmlns:ma="http://schemas.microsoft.com/office/2006/metadata/properties/metaAttributes" ct:_="" ma:_="" ma:contentTypeName="Documento" ma:contentTypeID="0x01010058671C9F3C772C4D8F40F7E2FB42F58B" ma:contentTypeVersion="7" ma:contentTypeDescription="Creare un nuovo documento." ma:contentTypeScope="" ma:versionID="9b3d00da1d59d9c8ac654b40e1148b2e">
   <xsd:schema xmlns:xsd="http://www.w3.org/2001/XMLSchema" xmlns:xs="http://www.w3.org/2001/XMLSchema" xmlns:p="http://schemas.microsoft.com/office/2006/metadata/properties" xmlns:ns2="c58c9f71-6493-41d4-ace9-74a337704582" targetNamespace="http://schemas.microsoft.com/office/2006/metadata/properties" ma:root="true" ma:fieldsID="212d46df9de169b1a8e51e3f56ef0cbc" ns2:_="">
     <xsd:import namespace="c58c9f71-6493-41d4-ace9-74a337704582"/>
@@ -8778,6 +8305,16 @@
 </ct:contentTypeSchema>
 </file>
 
+<file path=customXml/item3.xml><?xml version="1.0" encoding="utf-8"?>
+<p:properties xmlns:p="http://schemas.microsoft.com/office/2006/metadata/properties" xmlns:xsi="http://www.w3.org/2001/XMLSchema-instance" xmlns:pc="http://schemas.microsoft.com/office/infopath/2007/PartnerControls">
+  <documentManagement/>
+</p:properties>
+</file>
+
+<file path=customXml/item4.xml><?xml version="1.0" encoding="utf-8"?>
+<b:Sources xmlns:b="http://schemas.openxmlformats.org/officeDocument/2006/bibliography" xmlns="http://schemas.openxmlformats.org/officeDocument/2006/bibliography" SelectedStyle="\APASixthEditionOfficeOnline.xsl" StyleName="APA" Version="6"/>
+</file>
+
 <file path=customXml/itemProps1.xml><?xml version="1.0" encoding="utf-8"?>
 <ds:datastoreItem xmlns:ds="http://schemas.openxmlformats.org/officeDocument/2006/customXml" ds:itemID="{8D826D3E-3F75-4EC2-944F-E06CA15645ED}">
   <ds:schemaRefs>
@@ -8787,23 +8324,6 @@
 </file>
 
 <file path=customXml/itemProps2.xml><?xml version="1.0" encoding="utf-8"?>
-<ds:datastoreItem xmlns:ds="http://schemas.openxmlformats.org/officeDocument/2006/customXml" ds:itemID="{FA9FFBF9-BD17-4142-A0DD-FFD710346C85}">
-  <ds:schemaRefs>
-    <ds:schemaRef ds:uri="http://schemas.openxmlformats.org/officeDocument/2006/bibliography"/>
-  </ds:schemaRefs>
-</ds:datastoreItem>
-</file>
-
-<file path=customXml/itemProps3.xml><?xml version="1.0" encoding="utf-8"?>
-<ds:datastoreItem xmlns:ds="http://schemas.openxmlformats.org/officeDocument/2006/customXml" ds:itemID="{192318E2-AB1E-4E41-BB55-CA6541BBD12C}">
-  <ds:schemaRefs>
-    <ds:schemaRef ds:uri="http://schemas.microsoft.com/office/2006/metadata/properties"/>
-    <ds:schemaRef ds:uri="http://schemas.microsoft.com/office/infopath/2007/PartnerControls"/>
-  </ds:schemaRefs>
-</ds:datastoreItem>
-</file>
-
-<file path=customXml/itemProps4.xml><?xml version="1.0" encoding="utf-8"?>
 <ds:datastoreItem xmlns:ds="http://schemas.openxmlformats.org/officeDocument/2006/customXml" ds:itemID="{49024BB7-9574-41E6-B2C8-E01097163735}">
   <ds:schemaRefs>
     <ds:schemaRef ds:uri="http://schemas.microsoft.com/office/2006/metadata/contentType"/>
@@ -8819,4 +8339,21 @@
     <ds:schemaRef ds:uri="http://schemas.microsoft.com/internal/obd"/>
   </ds:schemaRefs>
 </ds:datastoreItem>
+</file>
+
+<file path=customXml/itemProps3.xml><?xml version="1.0" encoding="utf-8"?>
+<ds:datastoreItem xmlns:ds="http://schemas.openxmlformats.org/officeDocument/2006/customXml" ds:itemID="{192318E2-AB1E-4E41-BB55-CA6541BBD12C}">
+  <ds:schemaRefs>
+    <ds:schemaRef ds:uri="http://schemas.microsoft.com/office/2006/metadata/properties"/>
+    <ds:schemaRef ds:uri="http://schemas.microsoft.com/office/infopath/2007/PartnerControls"/>
+  </ds:schemaRefs>
+</ds:datastoreItem>
+</file>
+
+<file path=customXml/itemProps4.xml><?xml version="1.0" encoding="utf-8"?>
+<ds:datastoreItem xmlns:ds="http://schemas.openxmlformats.org/officeDocument/2006/customXml" ds:itemID="{FA9FFBF9-BD17-4142-A0DD-FFD710346C85}">
+  <ds:schemaRefs>
+    <ds:schemaRef ds:uri="http://schemas.openxmlformats.org/officeDocument/2006/bibliography"/>
+  </ds:schemaRefs>
+</ds:datastoreItem>
 </file>
</xml_diff>

<commit_message>
Documentation updated; removed useless line break during video logging
</commit_message>
<xml_diff>
--- a/documentation/Documentazione.docx
+++ b/documentation/Documentazione.docx
@@ -3371,7 +3371,30 @@
         <w:jc w:val="left"/>
       </w:pPr>
       <w:r>
-        <w:t xml:space="preserve">Per questioni legate alla presenza di possibili caratteri come “,” all’interno dei messaggi delle chat, è stato utilizzato come carattere delimitatore dei campi CSV il carattere “§”. Per poter quindi leggere correttamente il contenuto del file con programmi come Excel, è necessario modificare il carattere delimitatore andando su: </w:t>
+        <w:t xml:space="preserve">Per questioni legate alla presenza di possibili caratteri come “,” all’interno dei messaggi delle chat, è stato utilizzato come carattere delimitatore dei campi CSV il carattere “§”. Per poter quindi leggere correttamente il contenuto del file con programmi come Excel, è necessario modificare il carattere </w:t>
+      </w:r>
+      <w:r>
+        <w:t>seguendo la seguente procedura</w:t>
+      </w:r>
+      <w:r>
+        <w:t xml:space="preserve">: </w:t>
+      </w:r>
+      <w:r>
+        <w:rPr>
+          <w:b/>
+          <w:bCs/>
+        </w:rPr>
+        <w:t>Selezionare l’intera prima colonna del file</w:t>
+      </w:r>
+      <w:r>
+        <w:rPr>
+          <w:b/>
+          <w:bCs/>
+        </w:rPr>
+        <w:t xml:space="preserve"> e, dalla barra degli strumenti in alto, selezionare</w:t>
+      </w:r>
+      <w:r>
+        <w:t xml:space="preserve"> </w:t>
       </w:r>
       <w:r>
         <w:rPr>
@@ -3392,14 +3415,14 @@
           <w:b/>
           <w:bCs/>
         </w:rPr>
-        <w:t xml:space="preserve"> Testo in colonne </w:t>
+        <w:t xml:space="preserve"> Testo in colonne</w:t>
       </w:r>
       <w:r>
         <w:rPr>
           <w:b/>
           <w:bCs/>
         </w:rPr>
-        <w:t>/</w:t>
+        <w:t>,</w:t>
       </w:r>
       <w:r>
         <w:rPr>
@@ -3413,28 +3436,14 @@
           <w:b/>
           <w:bCs/>
         </w:rPr>
-        <w:t xml:space="preserve">Inserire spunta su </w:t>
+        <w:t>selezionare</w:t>
       </w:r>
       <w:r>
         <w:rPr>
           <w:b/>
           <w:bCs/>
         </w:rPr>
-        <w:t xml:space="preserve">Delimitato </w:t>
-      </w:r>
-      <w:r>
-        <w:rPr>
-          <w:b/>
-          <w:bCs/>
-        </w:rPr>
-        <w:t xml:space="preserve">/ </w:t>
-      </w:r>
-      <w:r>
-        <w:rPr>
-          <w:b/>
-          <w:bCs/>
-        </w:rPr>
-        <w:t xml:space="preserve">inserire il carattere “§” nella sezione </w:t>
+        <w:t xml:space="preserve"> </w:t>
       </w:r>
       <w:r>
         <w:rPr>
@@ -3448,6 +3457,111 @@
           <w:b/>
           <w:bCs/>
         </w:rPr>
+        <w:t>Delimitato</w:t>
+      </w:r>
+      <w:r>
+        <w:rPr>
+          <w:b/>
+          <w:bCs/>
+        </w:rPr>
+        <w:t>”,</w:t>
+      </w:r>
+      <w:r>
+        <w:rPr>
+          <w:b/>
+          <w:bCs/>
+        </w:rPr>
+        <w:t xml:space="preserve"> </w:t>
+      </w:r>
+      <w:r>
+        <w:rPr>
+          <w:b/>
+          <w:bCs/>
+        </w:rPr>
+        <w:t>p</w:t>
+      </w:r>
+      <w:r>
+        <w:rPr>
+          <w:b/>
+          <w:bCs/>
+        </w:rPr>
+        <w:t xml:space="preserve">remere </w:t>
+      </w:r>
+      <w:r>
+        <w:rPr>
+          <w:b/>
+          <w:bCs/>
+        </w:rPr>
+        <w:t>“</w:t>
+      </w:r>
+      <w:r>
+        <w:rPr>
+          <w:b/>
+          <w:bCs/>
+        </w:rPr>
+        <w:t>Avanti</w:t>
+      </w:r>
+      <w:r>
+        <w:rPr>
+          <w:b/>
+          <w:bCs/>
+        </w:rPr>
+        <w:t>”,</w:t>
+      </w:r>
+      <w:r>
+        <w:rPr>
+          <w:b/>
+          <w:bCs/>
+        </w:rPr>
+        <w:t xml:space="preserve"> </w:t>
+      </w:r>
+      <w:r>
+        <w:rPr>
+          <w:b/>
+          <w:bCs/>
+        </w:rPr>
+        <w:t>s</w:t>
+      </w:r>
+      <w:r>
+        <w:rPr>
+          <w:b/>
+          <w:bCs/>
+        </w:rPr>
+        <w:t>puntare “Altro” ed i</w:t>
+      </w:r>
+      <w:r>
+        <w:rPr>
+          <w:b/>
+          <w:bCs/>
+        </w:rPr>
+        <w:t xml:space="preserve">nserire il carattere “§” nella </w:t>
+      </w:r>
+      <w:r>
+        <w:rPr>
+          <w:b/>
+          <w:bCs/>
+        </w:rPr>
+        <w:t>cella adiacente la casella</w:t>
+      </w:r>
+      <w:r>
+        <w:rPr>
+          <w:b/>
+          <w:bCs/>
+        </w:rPr>
+        <w:t xml:space="preserve"> </w:t>
+      </w:r>
+      <w:r>
+        <w:rPr>
+          <w:b/>
+          <w:bCs/>
+        </w:rPr>
+        <w:t>“</w:t>
+      </w:r>
+      <w:r>
+        <w:rPr>
+          <w:b/>
+          <w:bCs/>
+        </w:rPr>
         <w:t>Altro</w:t>
       </w:r>
       <w:r>
@@ -3462,21 +3576,35 @@
           <w:b/>
           <w:bCs/>
         </w:rPr>
-        <w:t xml:space="preserve"> </w:t>
+        <w:t>,</w:t>
       </w:r>
       <w:r>
         <w:rPr>
           <w:b/>
           <w:bCs/>
         </w:rPr>
-        <w:t>/</w:t>
+        <w:t xml:space="preserve"> premere </w:t>
       </w:r>
       <w:r>
         <w:rPr>
           <w:b/>
           <w:bCs/>
         </w:rPr>
-        <w:t xml:space="preserve"> premere su Fine</w:t>
+        <w:t>“</w:t>
+      </w:r>
+      <w:r>
+        <w:rPr>
+          <w:b/>
+          <w:bCs/>
+        </w:rPr>
+        <w:t>Fine</w:t>
+      </w:r>
+      <w:r>
+        <w:rPr>
+          <w:b/>
+          <w:bCs/>
+        </w:rPr>
+        <w:t>”</w:t>
       </w:r>
       <w:r>
         <w:t>.</w:t>
@@ -3505,6 +3633,7 @@
         <w:jc w:val="left"/>
       </w:pPr>
       <w:r>
+        <w:lastRenderedPageBreak/>
         <w:t>members: contiene un file .csv che indica tutti i partecipanti alla chat</w:t>
       </w:r>
     </w:p>
@@ -3531,7 +3660,6 @@
         <w:jc w:val="left"/>
       </w:pPr>
       <w:r>
-        <w:lastRenderedPageBreak/>
         <w:t>extraction_archive_hash.txt: contiene i valori di hash associati al file extraction.zip</w:t>
       </w:r>
     </w:p>
@@ -8139,6 +8267,16 @@
 </file>
 
 <file path=customXml/item2.xml><?xml version="1.0" encoding="utf-8"?>
+<b:Sources xmlns:b="http://schemas.openxmlformats.org/officeDocument/2006/bibliography" xmlns="http://schemas.openxmlformats.org/officeDocument/2006/bibliography" SelectedStyle="\APASixthEditionOfficeOnline.xsl" StyleName="APA" Version="6"/>
+</file>
+
+<file path=customXml/item3.xml><?xml version="1.0" encoding="utf-8"?>
+<p:properties xmlns:p="http://schemas.microsoft.com/office/2006/metadata/properties" xmlns:xsi="http://www.w3.org/2001/XMLSchema-instance" xmlns:pc="http://schemas.microsoft.com/office/infopath/2007/PartnerControls">
+  <documentManagement/>
+</p:properties>
+</file>
+
+<file path=customXml/item4.xml><?xml version="1.0" encoding="utf-8"?>
 <ct:contentTypeSchema xmlns:ct="http://schemas.microsoft.com/office/2006/metadata/contentType" xmlns:ma="http://schemas.microsoft.com/office/2006/metadata/properties/metaAttributes" ct:_="" ma:_="" ma:contentTypeName="Documento" ma:contentTypeID="0x01010058671C9F3C772C4D8F40F7E2FB42F58B" ma:contentTypeVersion="7" ma:contentTypeDescription="Creare un nuovo documento." ma:contentTypeScope="" ma:versionID="9b3d00da1d59d9c8ac654b40e1148b2e">
   <xsd:schema xmlns:xsd="http://www.w3.org/2001/XMLSchema" xmlns:xs="http://www.w3.org/2001/XMLSchema" xmlns:p="http://schemas.microsoft.com/office/2006/metadata/properties" xmlns:ns2="c58c9f71-6493-41d4-ace9-74a337704582" targetNamespace="http://schemas.microsoft.com/office/2006/metadata/properties" ma:root="true" ma:fieldsID="212d46df9de169b1a8e51e3f56ef0cbc" ns2:_="">
     <xsd:import namespace="c58c9f71-6493-41d4-ace9-74a337704582"/>
@@ -8302,16 +8440,6 @@
 </ct:contentTypeSchema>
 </file>
 
-<file path=customXml/item3.xml><?xml version="1.0" encoding="utf-8"?>
-<p:properties xmlns:p="http://schemas.microsoft.com/office/2006/metadata/properties" xmlns:xsi="http://www.w3.org/2001/XMLSchema-instance" xmlns:pc="http://schemas.microsoft.com/office/infopath/2007/PartnerControls">
-  <documentManagement/>
-</p:properties>
-</file>
-
-<file path=customXml/item4.xml><?xml version="1.0" encoding="utf-8"?>
-<b:Sources xmlns:b="http://schemas.openxmlformats.org/officeDocument/2006/bibliography" xmlns="http://schemas.openxmlformats.org/officeDocument/2006/bibliography" SelectedStyle="\APASixthEditionOfficeOnline.xsl" StyleName="APA" Version="6"/>
-</file>
-
 <file path=customXml/itemProps1.xml><?xml version="1.0" encoding="utf-8"?>
 <ds:datastoreItem xmlns:ds="http://schemas.openxmlformats.org/officeDocument/2006/customXml" ds:itemID="{8D826D3E-3F75-4EC2-944F-E06CA15645ED}">
   <ds:schemaRefs>
@@ -8321,6 +8449,23 @@
 </file>
 
 <file path=customXml/itemProps2.xml><?xml version="1.0" encoding="utf-8"?>
+<ds:datastoreItem xmlns:ds="http://schemas.openxmlformats.org/officeDocument/2006/customXml" ds:itemID="{FA9FFBF9-BD17-4142-A0DD-FFD710346C85}">
+  <ds:schemaRefs>
+    <ds:schemaRef ds:uri="http://schemas.openxmlformats.org/officeDocument/2006/bibliography"/>
+  </ds:schemaRefs>
+</ds:datastoreItem>
+</file>
+
+<file path=customXml/itemProps3.xml><?xml version="1.0" encoding="utf-8"?>
+<ds:datastoreItem xmlns:ds="http://schemas.openxmlformats.org/officeDocument/2006/customXml" ds:itemID="{192318E2-AB1E-4E41-BB55-CA6541BBD12C}">
+  <ds:schemaRefs>
+    <ds:schemaRef ds:uri="http://schemas.microsoft.com/office/2006/metadata/properties"/>
+    <ds:schemaRef ds:uri="http://schemas.microsoft.com/office/infopath/2007/PartnerControls"/>
+  </ds:schemaRefs>
+</ds:datastoreItem>
+</file>
+
+<file path=customXml/itemProps4.xml><?xml version="1.0" encoding="utf-8"?>
 <ds:datastoreItem xmlns:ds="http://schemas.openxmlformats.org/officeDocument/2006/customXml" ds:itemID="{49024BB7-9574-41E6-B2C8-E01097163735}">
   <ds:schemaRefs>
     <ds:schemaRef ds:uri="http://schemas.microsoft.com/office/2006/metadata/contentType"/>
@@ -8336,21 +8481,4 @@
     <ds:schemaRef ds:uri="http://schemas.microsoft.com/internal/obd"/>
   </ds:schemaRefs>
 </ds:datastoreItem>
-</file>
-
-<file path=customXml/itemProps3.xml><?xml version="1.0" encoding="utf-8"?>
-<ds:datastoreItem xmlns:ds="http://schemas.openxmlformats.org/officeDocument/2006/customXml" ds:itemID="{192318E2-AB1E-4E41-BB55-CA6541BBD12C}">
-  <ds:schemaRefs>
-    <ds:schemaRef ds:uri="http://schemas.microsoft.com/office/2006/metadata/properties"/>
-    <ds:schemaRef ds:uri="http://schemas.microsoft.com/office/infopath/2007/PartnerControls"/>
-  </ds:schemaRefs>
-</ds:datastoreItem>
-</file>
-
-<file path=customXml/itemProps4.xml><?xml version="1.0" encoding="utf-8"?>
-<ds:datastoreItem xmlns:ds="http://schemas.openxmlformats.org/officeDocument/2006/customXml" ds:itemID="{FA9FFBF9-BD17-4142-A0DD-FFD710346C85}">
-  <ds:schemaRefs>
-    <ds:schemaRef ds:uri="http://schemas.openxmlformats.org/officeDocument/2006/bibliography"/>
-  </ds:schemaRefs>
-</ds:datastoreItem>
 </file>
</xml_diff>

<commit_message>
Modified launch script for Windows
</commit_message>
<xml_diff>
--- a/documentation/Documentazione.docx
+++ b/documentation/Documentazione.docx
@@ -2551,7 +2551,13 @@
     <w:p>
       <w:r>
         <w:lastRenderedPageBreak/>
-        <w:t>Fatto ciò, sarà possibile avviare il “run.cmd”</w:t>
+        <w:t>Fatto ciò, sarà possibile avviare il “run.</w:t>
+      </w:r>
+      <w:r>
+        <w:t>ps1</w:t>
+      </w:r>
+      <w:r>
+        <w:t>”</w:t>
       </w:r>
       <w:r>
         <w:t xml:space="preserve"> (per sistemi Windows” o “run.sh” (per sistemi Linux).</w:t>
@@ -8267,16 +8273,6 @@
 </file>
 
 <file path=customXml/item2.xml><?xml version="1.0" encoding="utf-8"?>
-<b:Sources xmlns:b="http://schemas.openxmlformats.org/officeDocument/2006/bibliography" xmlns="http://schemas.openxmlformats.org/officeDocument/2006/bibliography" SelectedStyle="\APASixthEditionOfficeOnline.xsl" StyleName="APA" Version="6"/>
-</file>
-
-<file path=customXml/item3.xml><?xml version="1.0" encoding="utf-8"?>
-<p:properties xmlns:p="http://schemas.microsoft.com/office/2006/metadata/properties" xmlns:xsi="http://www.w3.org/2001/XMLSchema-instance" xmlns:pc="http://schemas.microsoft.com/office/infopath/2007/PartnerControls">
-  <documentManagement/>
-</p:properties>
-</file>
-
-<file path=customXml/item4.xml><?xml version="1.0" encoding="utf-8"?>
 <ct:contentTypeSchema xmlns:ct="http://schemas.microsoft.com/office/2006/metadata/contentType" xmlns:ma="http://schemas.microsoft.com/office/2006/metadata/properties/metaAttributes" ct:_="" ma:_="" ma:contentTypeName="Documento" ma:contentTypeID="0x01010058671C9F3C772C4D8F40F7E2FB42F58B" ma:contentTypeVersion="7" ma:contentTypeDescription="Creare un nuovo documento." ma:contentTypeScope="" ma:versionID="9b3d00da1d59d9c8ac654b40e1148b2e">
   <xsd:schema xmlns:xsd="http://www.w3.org/2001/XMLSchema" xmlns:xs="http://www.w3.org/2001/XMLSchema" xmlns:p="http://schemas.microsoft.com/office/2006/metadata/properties" xmlns:ns2="c58c9f71-6493-41d4-ace9-74a337704582" targetNamespace="http://schemas.microsoft.com/office/2006/metadata/properties" ma:root="true" ma:fieldsID="212d46df9de169b1a8e51e3f56ef0cbc" ns2:_="">
     <xsd:import namespace="c58c9f71-6493-41d4-ace9-74a337704582"/>
@@ -8440,6 +8436,16 @@
 </ct:contentTypeSchema>
 </file>
 
+<file path=customXml/item3.xml><?xml version="1.0" encoding="utf-8"?>
+<p:properties xmlns:p="http://schemas.microsoft.com/office/2006/metadata/properties" xmlns:xsi="http://www.w3.org/2001/XMLSchema-instance" xmlns:pc="http://schemas.microsoft.com/office/infopath/2007/PartnerControls">
+  <documentManagement/>
+</p:properties>
+</file>
+
+<file path=customXml/item4.xml><?xml version="1.0" encoding="utf-8"?>
+<b:Sources xmlns:b="http://schemas.openxmlformats.org/officeDocument/2006/bibliography" xmlns="http://schemas.openxmlformats.org/officeDocument/2006/bibliography" SelectedStyle="\APASixthEditionOfficeOnline.xsl" StyleName="APA" Version="6"/>
+</file>
+
 <file path=customXml/itemProps1.xml><?xml version="1.0" encoding="utf-8"?>
 <ds:datastoreItem xmlns:ds="http://schemas.openxmlformats.org/officeDocument/2006/customXml" ds:itemID="{8D826D3E-3F75-4EC2-944F-E06CA15645ED}">
   <ds:schemaRefs>
@@ -8449,23 +8455,6 @@
 </file>
 
 <file path=customXml/itemProps2.xml><?xml version="1.0" encoding="utf-8"?>
-<ds:datastoreItem xmlns:ds="http://schemas.openxmlformats.org/officeDocument/2006/customXml" ds:itemID="{FA9FFBF9-BD17-4142-A0DD-FFD710346C85}">
-  <ds:schemaRefs>
-    <ds:schemaRef ds:uri="http://schemas.openxmlformats.org/officeDocument/2006/bibliography"/>
-  </ds:schemaRefs>
-</ds:datastoreItem>
-</file>
-
-<file path=customXml/itemProps3.xml><?xml version="1.0" encoding="utf-8"?>
-<ds:datastoreItem xmlns:ds="http://schemas.openxmlformats.org/officeDocument/2006/customXml" ds:itemID="{192318E2-AB1E-4E41-BB55-CA6541BBD12C}">
-  <ds:schemaRefs>
-    <ds:schemaRef ds:uri="http://schemas.microsoft.com/office/2006/metadata/properties"/>
-    <ds:schemaRef ds:uri="http://schemas.microsoft.com/office/infopath/2007/PartnerControls"/>
-  </ds:schemaRefs>
-</ds:datastoreItem>
-</file>
-
-<file path=customXml/itemProps4.xml><?xml version="1.0" encoding="utf-8"?>
 <ds:datastoreItem xmlns:ds="http://schemas.openxmlformats.org/officeDocument/2006/customXml" ds:itemID="{49024BB7-9574-41E6-B2C8-E01097163735}">
   <ds:schemaRefs>
     <ds:schemaRef ds:uri="http://schemas.microsoft.com/office/2006/metadata/contentType"/>
@@ -8481,4 +8470,21 @@
     <ds:schemaRef ds:uri="http://schemas.microsoft.com/internal/obd"/>
   </ds:schemaRefs>
 </ds:datastoreItem>
+</file>
+
+<file path=customXml/itemProps3.xml><?xml version="1.0" encoding="utf-8"?>
+<ds:datastoreItem xmlns:ds="http://schemas.openxmlformats.org/officeDocument/2006/customXml" ds:itemID="{192318E2-AB1E-4E41-BB55-CA6541BBD12C}">
+  <ds:schemaRefs>
+    <ds:schemaRef ds:uri="http://schemas.microsoft.com/office/2006/metadata/properties"/>
+    <ds:schemaRef ds:uri="http://schemas.microsoft.com/office/infopath/2007/PartnerControls"/>
+  </ds:schemaRefs>
+</ds:datastoreItem>
+</file>
+
+<file path=customXml/itemProps4.xml><?xml version="1.0" encoding="utf-8"?>
+<ds:datastoreItem xmlns:ds="http://schemas.openxmlformats.org/officeDocument/2006/customXml" ds:itemID="{FA9FFBF9-BD17-4142-A0DD-FFD710346C85}">
+  <ds:schemaRefs>
+    <ds:schemaRef ds:uri="http://schemas.openxmlformats.org/officeDocument/2006/bibliography"/>
+  </ds:schemaRefs>
+</ds:datastoreItem>
 </file>
</xml_diff>

<commit_message>
Changed warning messages into documentation
</commit_message>
<xml_diff>
--- a/documentation/Documentazione.docx
+++ b/documentation/Documentazione.docx
@@ -290,8 +290,13 @@
         <w:jc w:val="right"/>
       </w:pPr>
       <w:r>
-        <w:t>Mirko De Vincentiis</w:t>
-      </w:r>
+        <w:t xml:space="preserve">Mirko De </w:t>
+      </w:r>
+      <w:proofErr w:type="spellStart"/>
+      <w:r>
+        <w:t>Vincentiis</w:t>
+      </w:r>
+      <w:proofErr w:type="spellEnd"/>
       <w:r>
         <w:t xml:space="preserve">                         </w:t>
       </w:r>
@@ -2053,7 +2058,15 @@
     </w:p>
     <w:p>
       <w:r>
-        <w:t>Nel 1984 l’FBI e altre agenzie governative americane iniziano a sviluppare programmi per reperire indizi all’interno dei computer. Nasce, quindi, il Computer Analysis and Response Team (CART) che, però, diventa effettivamente operativo solo nel 1991.</w:t>
+        <w:t xml:space="preserve">Nel 1984 l’FBI e altre agenzie governative americane iniziano a sviluppare programmi per reperire indizi all’interno dei computer. Nasce, quindi, il Computer Analysis and </w:t>
+      </w:r>
+      <w:proofErr w:type="spellStart"/>
+      <w:r>
+        <w:t>Response</w:t>
+      </w:r>
+      <w:proofErr w:type="spellEnd"/>
+      <w:r>
+        <w:t xml:space="preserve"> Team (CART) che, però, diventa effettivamente operativo solo nel 1991.</w:t>
       </w:r>
       <w:r>
         <w:t xml:space="preserve"> Nello stesso periodo, </w:t>
@@ -2065,8 +2078,13 @@
         <w:t>“</w:t>
       </w:r>
       <w:r>
-        <w:t>Desktop Mountie</w:t>
-      </w:r>
+        <w:t xml:space="preserve">Desktop </w:t>
+      </w:r>
+      <w:proofErr w:type="spellStart"/>
+      <w:r>
+        <w:t>Mountie</w:t>
+      </w:r>
+      <w:proofErr w:type="spellEnd"/>
       <w:r>
         <w:t>”</w:t>
       </w:r>
@@ -2094,7 +2112,15 @@
         <w:t>vengono sviluppati</w:t>
       </w:r>
       <w:r>
-        <w:t xml:space="preserve"> poi Expert Witness, Encase e Smart</w:t>
+        <w:t xml:space="preserve"> poi Expert Witness, </w:t>
+      </w:r>
+      <w:proofErr w:type="spellStart"/>
+      <w:r>
+        <w:t>Encase</w:t>
+      </w:r>
+      <w:proofErr w:type="spellEnd"/>
+      <w:r>
+        <w:t xml:space="preserve"> e Smart</w:t>
       </w:r>
       <w:r>
         <w:t>.</w:t>
@@ -2131,7 +2157,23 @@
         <w:ind w:left="360"/>
       </w:pPr>
       <w:r>
-        <w:t>già nel 2010 Simon Garfinkel preconizzava la fine della golden age dell’informatica forense di fronte all’incremento esponenziale di capacità dei dispositivi di memorizzazione, al diversificarsi delle fonti di prova digitale e alla diffusione del cloud computing e della crittografia.</w:t>
+        <w:t xml:space="preserve">già nel 2010 Simon </w:t>
+      </w:r>
+      <w:proofErr w:type="spellStart"/>
+      <w:r>
+        <w:t>Garfinkel</w:t>
+      </w:r>
+      <w:proofErr w:type="spellEnd"/>
+      <w:r>
+        <w:t xml:space="preserve"> preconizzava la fine della golden </w:t>
+      </w:r>
+      <w:proofErr w:type="spellStart"/>
+      <w:r>
+        <w:t>age</w:t>
+      </w:r>
+      <w:proofErr w:type="spellEnd"/>
+      <w:r>
+        <w:t xml:space="preserve"> dell’informatica forense di fronte all’incremento esponenziale di capacità dei dispositivi di memorizzazione, al diversificarsi delle fonti di prova digitale e alla diffusione del cloud computing e della crittografia.</w:t>
       </w:r>
     </w:p>
     <w:p>
@@ -2143,8 +2185,13 @@
         </w:numPr>
         <w:ind w:left="360"/>
       </w:pPr>
-      <w:r>
-        <w:t>Karie et al. (2015) riassumono, riassumono, in una tassonomia di quasi trenta voci, le</w:t>
+      <w:proofErr w:type="spellStart"/>
+      <w:r>
+        <w:t>Karie</w:t>
+      </w:r>
+      <w:proofErr w:type="spellEnd"/>
+      <w:r>
+        <w:t xml:space="preserve"> et al. (2015) riassumono, riassumono, in una tassonomia di quasi trenta voci, le</w:t>
       </w:r>
       <w:r>
         <w:t xml:space="preserve"> </w:t>
@@ -2167,8 +2214,13 @@
       <w:r>
         <w:t xml:space="preserve"> </w:t>
       </w:r>
-      <w:r>
-        <w:t>Garfinkel e altre legate sia alla difficile interoperabilità tra diversi</w:t>
+      <w:proofErr w:type="spellStart"/>
+      <w:r>
+        <w:t>Garfinkel</w:t>
+      </w:r>
+      <w:proofErr w:type="spellEnd"/>
+      <w:r>
+        <w:t xml:space="preserve"> e altre legate sia alla difficile interoperabilità tra diversi</w:t>
       </w:r>
       <w:r>
         <w:t xml:space="preserve"> </w:t>
@@ -2216,19 +2268,40 @@
       <w:r>
         <w:t xml:space="preserve"> </w:t>
       </w:r>
-      <w:r>
-        <w:t>digital forensics, prima nota col nome di</w:t>
-      </w:r>
+      <w:proofErr w:type="spellStart"/>
+      <w:r>
+        <w:t>digital</w:t>
+      </w:r>
+      <w:proofErr w:type="spellEnd"/>
       <w:r>
         <w:t xml:space="preserve"> </w:t>
       </w:r>
-      <w:r>
-        <w:t>computer forensics) è una branca della scienza forense legata alle prove</w:t>
+      <w:proofErr w:type="spellStart"/>
+      <w:r>
+        <w:t>forensics</w:t>
+      </w:r>
+      <w:proofErr w:type="spellEnd"/>
+      <w:r>
+        <w:t>, prima nota col nome di</w:t>
       </w:r>
       <w:r>
         <w:t xml:space="preserve"> </w:t>
       </w:r>
       <w:r>
+        <w:t xml:space="preserve">computer </w:t>
+      </w:r>
+      <w:proofErr w:type="spellStart"/>
+      <w:r>
+        <w:t>forensics</w:t>
+      </w:r>
+      <w:proofErr w:type="spellEnd"/>
+      <w:r>
+        <w:t>) è una branca della scienza forense legata alle prove</w:t>
+      </w:r>
+      <w:r>
+        <w:t xml:space="preserve"> </w:t>
+      </w:r>
+      <w:r>
         <w:t>acquisite da computer e altri dispositivi di memorizzazione digitale. Il</w:t>
       </w:r>
       <w:r>
@@ -2258,44 +2331,227 @@
         <w:t xml:space="preserve">L’informatico forense, dunque, è: </w:t>
       </w:r>
       <w:r>
-        <w:t>“Digital forensics, also known as cyber forensics and computer</w:t>
-      </w:r>
+        <w:t xml:space="preserve">“Digital </w:t>
+      </w:r>
+      <w:proofErr w:type="spellStart"/>
+      <w:r>
+        <w:t>forensics</w:t>
+      </w:r>
+      <w:proofErr w:type="spellEnd"/>
+      <w:r>
+        <w:t xml:space="preserve">, </w:t>
+      </w:r>
+      <w:proofErr w:type="spellStart"/>
+      <w:r>
+        <w:t>also</w:t>
+      </w:r>
+      <w:proofErr w:type="spellEnd"/>
       <w:r>
         <w:t xml:space="preserve"> </w:t>
       </w:r>
-      <w:r>
-        <w:t>forensics, is generally considered to consist of three roles in one: that</w:t>
-      </w:r>
+      <w:proofErr w:type="spellStart"/>
+      <w:r>
+        <w:t>known</w:t>
+      </w:r>
+      <w:proofErr w:type="spellEnd"/>
       <w:r>
         <w:t xml:space="preserve"> </w:t>
       </w:r>
-      <w:r>
-        <w:t xml:space="preserve">of a cyber analyst familiar with </w:t>
+      <w:proofErr w:type="spellStart"/>
+      <w:r>
+        <w:t>as</w:t>
+      </w:r>
+      <w:proofErr w:type="spellEnd"/>
+      <w:r>
+        <w:t xml:space="preserve"> cyber </w:t>
+      </w:r>
+      <w:proofErr w:type="spellStart"/>
+      <w:r>
+        <w:t>forensics</w:t>
+      </w:r>
+      <w:proofErr w:type="spellEnd"/>
+      <w:r>
+        <w:t xml:space="preserve"> and computer</w:t>
+      </w:r>
+      <w:r>
+        <w:t xml:space="preserve"> </w:t>
+      </w:r>
+      <w:proofErr w:type="spellStart"/>
+      <w:r>
+        <w:t>forensics</w:t>
+      </w:r>
+      <w:proofErr w:type="spellEnd"/>
+      <w:r>
+        <w:t xml:space="preserve">, </w:t>
+      </w:r>
+      <w:proofErr w:type="spellStart"/>
+      <w:r>
+        <w:t>is</w:t>
+      </w:r>
+      <w:proofErr w:type="spellEnd"/>
+      <w:r>
+        <w:t xml:space="preserve"> </w:t>
+      </w:r>
+      <w:proofErr w:type="spellStart"/>
+      <w:r>
+        <w:t>generally</w:t>
+      </w:r>
+      <w:proofErr w:type="spellEnd"/>
+      <w:r>
+        <w:t xml:space="preserve"> </w:t>
+      </w:r>
+      <w:proofErr w:type="spellStart"/>
+      <w:r>
+        <w:t>considered</w:t>
+      </w:r>
+      <w:proofErr w:type="spellEnd"/>
+      <w:r>
+        <w:t xml:space="preserve"> to </w:t>
+      </w:r>
+      <w:proofErr w:type="spellStart"/>
+      <w:r>
+        <w:t>consist</w:t>
+      </w:r>
+      <w:proofErr w:type="spellEnd"/>
+      <w:r>
+        <w:t xml:space="preserve"> of </w:t>
+      </w:r>
+      <w:proofErr w:type="spellStart"/>
+      <w:r>
+        <w:t>three</w:t>
+      </w:r>
+      <w:proofErr w:type="spellEnd"/>
+      <w:r>
+        <w:t xml:space="preserve"> </w:t>
+      </w:r>
+      <w:proofErr w:type="spellStart"/>
+      <w:r>
+        <w:t>roles</w:t>
+      </w:r>
+      <w:proofErr w:type="spellEnd"/>
+      <w:r>
+        <w:t xml:space="preserve"> in one: </w:t>
+      </w:r>
+      <w:proofErr w:type="spellStart"/>
+      <w:r>
+        <w:t>that</w:t>
+      </w:r>
+      <w:proofErr w:type="spellEnd"/>
+      <w:r>
+        <w:t xml:space="preserve"> </w:t>
+      </w:r>
+      <w:r>
+        <w:t xml:space="preserve">of a cyber </w:t>
+      </w:r>
+      <w:proofErr w:type="spellStart"/>
+      <w:r>
+        <w:t>analyst</w:t>
+      </w:r>
+      <w:proofErr w:type="spellEnd"/>
+      <w:r>
+        <w:t xml:space="preserve"> </w:t>
+      </w:r>
+      <w:proofErr w:type="spellStart"/>
+      <w:r>
+        <w:t>familiar</w:t>
+      </w:r>
+      <w:proofErr w:type="spellEnd"/>
+      <w:r>
+        <w:t xml:space="preserve"> with </w:t>
       </w:r>
       <w:r>
         <w:lastRenderedPageBreak/>
-        <w:t>the working of computer devices and</w:t>
+        <w:t xml:space="preserve">the </w:t>
+      </w:r>
+      <w:proofErr w:type="spellStart"/>
+      <w:r>
+        <w:t>working</w:t>
+      </w:r>
+      <w:proofErr w:type="spellEnd"/>
+      <w:r>
+        <w:t xml:space="preserve"> of computer devices and</w:t>
       </w:r>
       <w:r>
         <w:t xml:space="preserve"> </w:t>
       </w:r>
       <w:r>
-        <w:t>networks, a detective with knowledge of investigating crime, and a</w:t>
+        <w:t xml:space="preserve">networks, a detective with knowledge of </w:t>
+      </w:r>
+      <w:proofErr w:type="spellStart"/>
+      <w:r>
+        <w:t>investigating</w:t>
+      </w:r>
+      <w:proofErr w:type="spellEnd"/>
+      <w:r>
+        <w:t xml:space="preserve"> crime, and a</w:t>
       </w:r>
       <w:r>
         <w:t xml:space="preserve"> </w:t>
       </w:r>
-      <w:r>
-        <w:t>lawyer with a sound understanding of the law and court procedures”</w:t>
+      <w:proofErr w:type="spellStart"/>
+      <w:r>
+        <w:t>lawyer</w:t>
+      </w:r>
+      <w:proofErr w:type="spellEnd"/>
+      <w:r>
+        <w:t xml:space="preserve"> with a sound </w:t>
+      </w:r>
+      <w:proofErr w:type="spellStart"/>
+      <w:r>
+        <w:t>understanding</w:t>
+      </w:r>
+      <w:proofErr w:type="spellEnd"/>
+      <w:r>
+        <w:t xml:space="preserve"> of the </w:t>
+      </w:r>
+      <w:proofErr w:type="spellStart"/>
+      <w:r>
+        <w:t>law</w:t>
+      </w:r>
+      <w:proofErr w:type="spellEnd"/>
+      <w:r>
+        <w:t xml:space="preserve"> and court </w:t>
+      </w:r>
+      <w:proofErr w:type="spellStart"/>
+      <w:r>
+        <w:t>procedures</w:t>
+      </w:r>
+      <w:proofErr w:type="spellEnd"/>
+      <w:r>
+        <w:t>”</w:t>
       </w:r>
       <w:r>
         <w:t xml:space="preserve"> </w:t>
       </w:r>
       <w:r>
-        <w:t>(R. Boddington, “Practical Digital</w:t>
-      </w:r>
-      <w:r>
-        <w:t xml:space="preserve"> Forensics”)</w:t>
+        <w:t xml:space="preserve">(R. </w:t>
+      </w:r>
+      <w:proofErr w:type="spellStart"/>
+      <w:r>
+        <w:t>Boddington</w:t>
+      </w:r>
+      <w:proofErr w:type="spellEnd"/>
+      <w:r>
+        <w:t>, “</w:t>
+      </w:r>
+      <w:proofErr w:type="spellStart"/>
+      <w:r>
+        <w:t>Practical</w:t>
+      </w:r>
+      <w:proofErr w:type="spellEnd"/>
+      <w:r>
+        <w:t xml:space="preserve"> Digital</w:t>
+      </w:r>
+      <w:r>
+        <w:t xml:space="preserve"> </w:t>
+      </w:r>
+      <w:proofErr w:type="spellStart"/>
+      <w:r>
+        <w:t>Forensics</w:t>
+      </w:r>
+      <w:proofErr w:type="spellEnd"/>
+      <w:r>
+        <w:t>”)</w:t>
       </w:r>
     </w:p>
     <w:p>
@@ -2401,8 +2657,13 @@
     </w:p>
     <w:p>
       <w:r>
-        <w:t>L’applicazione fa affidamento al client Pyrogram</w:t>
-      </w:r>
+        <w:t xml:space="preserve">L’applicazione fa affidamento al client </w:t>
+      </w:r>
+      <w:proofErr w:type="spellStart"/>
+      <w:r>
+        <w:t>Pyrogram</w:t>
+      </w:r>
+      <w:proofErr w:type="spellEnd"/>
       <w:r>
         <w:rPr>
           <w:rStyle w:val="Rimandonotaapidipagina"/>
@@ -2410,7 +2671,15 @@
         <w:footnoteReference w:id="1"/>
       </w:r>
       <w:r>
-        <w:t>, una libreria Python open source che funge da wrapper per le API ufficiali di Telegram.</w:t>
+        <w:t xml:space="preserve">, una libreria Python open source che funge da </w:t>
+      </w:r>
+      <w:proofErr w:type="spellStart"/>
+      <w:r>
+        <w:t>wrapper</w:t>
+      </w:r>
+      <w:proofErr w:type="spellEnd"/>
+      <w:r>
+        <w:t xml:space="preserve"> per le API ufficiali di Telegram.</w:t>
       </w:r>
     </w:p>
     <w:p>
@@ -2464,10 +2733,26 @@
         <w:t>: avviare</w:t>
       </w:r>
       <w:r>
-        <w:t>, con privilegi di amminsitratore,</w:t>
-      </w:r>
-      <w:r>
-        <w:t xml:space="preserve"> il file “startup.ps1” (richiede la shell “Windows Powershell”)</w:t>
+        <w:t xml:space="preserve">, con privilegi di </w:t>
+      </w:r>
+      <w:proofErr w:type="spellStart"/>
+      <w:r>
+        <w:t>amminsitratore</w:t>
+      </w:r>
+      <w:proofErr w:type="spellEnd"/>
+      <w:r>
+        <w:t>,</w:t>
+      </w:r>
+      <w:r>
+        <w:t xml:space="preserve"> il file “startup.ps1” (richiede la shell “Windows </w:t>
+      </w:r>
+      <w:proofErr w:type="spellStart"/>
+      <w:r>
+        <w:t>Powershell</w:t>
+      </w:r>
+      <w:proofErr w:type="spellEnd"/>
+      <w:r>
+        <w:t>”)</w:t>
       </w:r>
       <w:r>
         <w:t xml:space="preserve">, che si occuperà di verificare la presenza di una qualunque versione di Python e, se combacia con quella dichiarata nel file </w:t>
@@ -2498,7 +2783,15 @@
         <w:t>: nella maggior parte delle distribuzioni Linux è già preinstallato Python; di conseguenza, è sufficiente lanciare il comando “</w:t>
       </w:r>
       <w:r>
-        <w:t>pip3 install -r requirements.txt</w:t>
+        <w:t xml:space="preserve">pip3 </w:t>
+      </w:r>
+      <w:proofErr w:type="spellStart"/>
+      <w:r>
+        <w:t>install</w:t>
+      </w:r>
+      <w:proofErr w:type="spellEnd"/>
+      <w:r>
+        <w:t xml:space="preserve"> -r requirements.txt</w:t>
       </w:r>
       <w:r>
         <w:t>” da terminale</w:t>
@@ -2540,7 +2833,23 @@
     </w:p>
     <w:p>
       <w:r>
-        <w:t>Dopo essersi autenticati, è necessario creare una nuova applicazione, a cui associare un nome; Telegram si occuperà di generare, invece, i valori “api_id” e “api_hash”.</w:t>
+        <w:t>Dopo essersi autenticati, è necessario creare una nuova applicazione, a cui associare un nome; Telegram si occuperà di generare, invece, i valori “</w:t>
+      </w:r>
+      <w:proofErr w:type="spellStart"/>
+      <w:r>
+        <w:t>api_id</w:t>
+      </w:r>
+      <w:proofErr w:type="spellEnd"/>
+      <w:r>
+        <w:t>” e “</w:t>
+      </w:r>
+      <w:proofErr w:type="spellStart"/>
+      <w:r>
+        <w:t>api_hash</w:t>
+      </w:r>
+      <w:proofErr w:type="spellEnd"/>
+      <w:r>
+        <w:t>”.</w:t>
       </w:r>
     </w:p>
     <w:p>
@@ -2646,7 +2955,15 @@
         <w:jc w:val="left"/>
       </w:pPr>
       <w:r>
-        <w:t>Dopo averlo inserito e premuto “Enter”, verrà richie</w:t>
+        <w:t>Dopo averlo inserito e premuto “</w:t>
+      </w:r>
+      <w:proofErr w:type="spellStart"/>
+      <w:r>
+        <w:t>Enter</w:t>
+      </w:r>
+      <w:proofErr w:type="spellEnd"/>
+      <w:r>
+        <w:t>”, verrà richie</w:t>
       </w:r>
       <w:r>
         <w:t>st</w:t>
@@ -2819,7 +3136,15 @@
       </w:pPr>
       <w:bookmarkStart w:id="7" w:name="_Toc58347120"/>
       <w:r>
-        <w:t>Configurazione del file “configuration.json”</w:t>
+        <w:t>Configurazione del file “</w:t>
+      </w:r>
+      <w:proofErr w:type="spellStart"/>
+      <w:r>
+        <w:t>configuration.json</w:t>
+      </w:r>
+      <w:proofErr w:type="spellEnd"/>
+      <w:r>
+        <w:t>”</w:t>
       </w:r>
       <w:bookmarkEnd w:id="7"/>
     </w:p>
@@ -2832,9 +3157,11 @@
       <w:r>
         <w:t>Al momento, possiede solo un parametro, di nome “</w:t>
       </w:r>
+      <w:proofErr w:type="spellStart"/>
       <w:r>
         <w:t>export_media</w:t>
       </w:r>
+      <w:proofErr w:type="spellEnd"/>
       <w:r>
         <w:t>”. Se a questo è associato il valore 1, allora verranno scaricati anche tutti i media recuperati nelle chat; in caso valga 0, non verranno scaricati (in ogni caso, nelle chat estratte sarà mantenuta traccia del momento in si sia inviato/ricevuto tale media).</w:t>
       </w:r>
@@ -3159,7 +3486,31 @@
         <w:t xml:space="preserve"> all’interno del percorso </w:t>
       </w:r>
       <w:r>
-        <w:t>&lt;locazione_del_file_py&gt;\extraction\Extraction_&lt;data&gt; &lt;ora&gt;.</w:t>
+        <w:t>&lt;</w:t>
+      </w:r>
+      <w:proofErr w:type="spellStart"/>
+      <w:r>
+        <w:t>locazione_del_file_py</w:t>
+      </w:r>
+      <w:proofErr w:type="spellEnd"/>
+      <w:r>
+        <w:t>&gt;\</w:t>
+      </w:r>
+      <w:proofErr w:type="spellStart"/>
+      <w:r>
+        <w:t>extraction</w:t>
+      </w:r>
+      <w:proofErr w:type="spellEnd"/>
+      <w:r>
+        <w:t>\</w:t>
+      </w:r>
+      <w:proofErr w:type="spellStart"/>
+      <w:r>
+        <w:t>Extraction</w:t>
+      </w:r>
+      <w:proofErr w:type="spellEnd"/>
+      <w:r>
+        <w:t>_&lt;data&gt; &lt;ora&gt;.</w:t>
       </w:r>
     </w:p>
     <w:p>
@@ -3273,10 +3624,31 @@
         <w:t>e</w:t>
       </w:r>
       <w:r>
-        <w:t xml:space="preserve"> all’interno del percorso &lt;locazione_del_file_py&gt;\extraction\</w:t>
-      </w:r>
-      <w:r>
-        <w:t>Extraction_</w:t>
+        <w:t xml:space="preserve"> all’interno del percorso &lt;</w:t>
+      </w:r>
+      <w:proofErr w:type="spellStart"/>
+      <w:r>
+        <w:t>locazione_del_file_py</w:t>
+      </w:r>
+      <w:proofErr w:type="spellEnd"/>
+      <w:r>
+        <w:t>&gt;\</w:t>
+      </w:r>
+      <w:proofErr w:type="spellStart"/>
+      <w:r>
+        <w:t>extraction</w:t>
+      </w:r>
+      <w:proofErr w:type="spellEnd"/>
+      <w:r>
+        <w:t>\</w:t>
+      </w:r>
+      <w:proofErr w:type="spellStart"/>
+      <w:r>
+        <w:t>Extraction</w:t>
+      </w:r>
+      <w:proofErr w:type="spellEnd"/>
+      <w:r>
+        <w:t>_</w:t>
       </w:r>
       <w:r>
         <w:t>&lt;data&gt;</w:t>
@@ -3357,8 +3729,21 @@
         <w:jc w:val="left"/>
       </w:pPr>
       <w:r>
-        <w:t>chats: cartella che contiene il file &lt;username&gt;_&lt;nome&gt;_&lt;numero_telefonico&gt;.csv</w:t>
-      </w:r>
+        <w:t>chats: cartella che contiene il file &lt;username&gt;_&lt;nome&gt;_&lt;</w:t>
+      </w:r>
+      <w:proofErr w:type="spellStart"/>
+      <w:r>
+        <w:t>numero_telefonico</w:t>
+      </w:r>
+      <w:proofErr w:type="spellEnd"/>
+      <w:r>
+        <w:t>&gt;.</w:t>
+      </w:r>
+      <w:proofErr w:type="spellStart"/>
+      <w:r>
+        <w:t>csv</w:t>
+      </w:r>
+      <w:proofErr w:type="spellEnd"/>
     </w:p>
     <w:p>
       <w:pPr>
@@ -3632,7 +4017,23 @@
           <w:bCs/>
         </w:rPr>
         <w:lastRenderedPageBreak/>
-        <w:t>premere sulla colonna “Phone Number”, nella sezione “Formato dati per colonna” selezionare “Testo”, premere “Fine”</w:t>
+        <w:t xml:space="preserve">premere sulla colonna “Phone </w:t>
+      </w:r>
+      <w:proofErr w:type="spellStart"/>
+      <w:r>
+        <w:rPr>
+          <w:b/>
+          <w:bCs/>
+        </w:rPr>
+        <w:t>Number</w:t>
+      </w:r>
+      <w:proofErr w:type="spellEnd"/>
+      <w:r>
+        <w:rPr>
+          <w:b/>
+          <w:bCs/>
+        </w:rPr>
+        <w:t>”, nella sezione “Formato dati per colonna” selezionare “Testo”, premere “Fine”</w:t>
       </w:r>
       <w:r>
         <w:t>.</w:t>
@@ -3660,8 +4061,21 @@
         </w:numPr>
         <w:jc w:val="left"/>
       </w:pPr>
-      <w:r>
-        <w:t>members: contiene un file .csv che indica tutti i partecipanti alla chat</w:t>
+      <w:proofErr w:type="spellStart"/>
+      <w:r>
+        <w:t>members</w:t>
+      </w:r>
+      <w:proofErr w:type="spellEnd"/>
+      <w:r>
+        <w:t>: contiene un file .</w:t>
+      </w:r>
+      <w:proofErr w:type="spellStart"/>
+      <w:r>
+        <w:t>csv</w:t>
+      </w:r>
+      <w:proofErr w:type="spellEnd"/>
+      <w:r>
+        <w:t xml:space="preserve"> che indica tutti i partecipanti alla chat</w:t>
       </w:r>
     </w:p>
     <w:p>
@@ -3776,10 +4190,36 @@
         <w:pStyle w:val="Titolo3"/>
       </w:pPr>
       <w:bookmarkStart w:id="14" w:name="_Toc58347127"/>
-      <w:r>
-        <w:t>This media is not downloadable</w:t>
+      <w:proofErr w:type="spellStart"/>
+      <w:r>
+        <w:t>This</w:t>
+      </w:r>
+      <w:proofErr w:type="spellEnd"/>
+      <w:r>
+        <w:t xml:space="preserve"> media </w:t>
+      </w:r>
+      <w:proofErr w:type="spellStart"/>
+      <w:r>
+        <w:t>is</w:t>
+      </w:r>
+      <w:proofErr w:type="spellEnd"/>
+      <w:r>
+        <w:t xml:space="preserve"> </w:t>
+      </w:r>
+      <w:proofErr w:type="spellStart"/>
+      <w:r>
+        <w:t>not</w:t>
+      </w:r>
+      <w:proofErr w:type="spellEnd"/>
+      <w:r>
+        <w:t xml:space="preserve"> </w:t>
+      </w:r>
+      <w:proofErr w:type="spellStart"/>
+      <w:r>
+        <w:t>downloadable</w:t>
       </w:r>
       <w:bookmarkEnd w:id="14"/>
+      <w:proofErr w:type="spellEnd"/>
     </w:p>
     <w:p>
       <w:r>
@@ -3793,40 +4233,67 @@
       <w:pPr>
         <w:pStyle w:val="Titolo3"/>
       </w:pPr>
-      <w:bookmarkStart w:id="15" w:name="_Toc58347128"/>
-      <w:r>
-        <w:t>No members into chat</w:t>
-      </w:r>
-      <w:r>
-        <w:t xml:space="preserve"> &lt;nome_chat&gt;</w:t>
-      </w:r>
-      <w:bookmarkEnd w:id="15"/>
-    </w:p>
-    <w:p>
-      <w:r>
-        <w:t>Questo warning compare nel caso in cui non sia possibile recuperare i membri della chat (ad esempio: chat relative a canali).</w:t>
-      </w:r>
-    </w:p>
-    <w:p>
-      <w:pPr>
-        <w:pStyle w:val="Titolo3"/>
-      </w:pPr>
-      <w:r>
-        <w:t>Members can not be retrieved.</w:t>
-      </w:r>
-    </w:p>
-    <w:p>
-      <w:r>
-        <w:t xml:space="preserve">Questo warning compare nel caso in cui non sia possibile recuperare i membri da una chat di un gruppo. </w:t>
-      </w:r>
-      <w:r>
-        <w:t>Solitamente, succede</w:t>
+      <w:proofErr w:type="spellStart"/>
+      <w:r>
+        <w:t>Members</w:t>
+      </w:r>
+      <w:proofErr w:type="spellEnd"/>
+      <w:r>
+        <w:t xml:space="preserve"> can </w:t>
+      </w:r>
+      <w:proofErr w:type="spellStart"/>
+      <w:r>
+        <w:t>not</w:t>
+      </w:r>
+      <w:proofErr w:type="spellEnd"/>
+      <w:r>
+        <w:t xml:space="preserve"> be </w:t>
+      </w:r>
+      <w:proofErr w:type="spellStart"/>
+      <w:r>
+        <w:t>retrieved</w:t>
+      </w:r>
+      <w:proofErr w:type="spellEnd"/>
+      <w:r>
+        <w:t>….</w:t>
+      </w:r>
+    </w:p>
+    <w:p>
+      <w:r>
+        <w:t>Questo warning compare nel caso in cui non sia possibile recuperare i membri da una chat</w:t>
+      </w:r>
+      <w:r>
+        <w:t>, in quanto questa appartiene ad un canale oppure</w:t>
+      </w:r>
+      <w:r>
+        <w:t xml:space="preserve"> un gruppo. </w:t>
+      </w:r>
+      <w:r>
+        <w:t>S</w:t>
+      </w:r>
+      <w:r>
+        <w:t>e si tratta di un gruppo, s</w:t>
+      </w:r>
+      <w:r>
+        <w:t>olitamente</w:t>
+      </w:r>
+      <w:r>
+        <w:t xml:space="preserve"> ciò</w:t>
+      </w:r>
+      <w:r>
+        <w:t xml:space="preserve"> succede</w:t>
       </w:r>
       <w:r>
         <w:t xml:space="preserve"> quando il gruppo in oggetto </w:t>
       </w:r>
       <w:r>
-        <w:t>viene creato</w:t>
+        <w:t xml:space="preserve">viene </w:t>
+      </w:r>
+      <w:r>
+        <w:t xml:space="preserve">inizialmente </w:t>
+      </w:r>
+      <w:r>
+        <w:t>creato</w:t>
       </w:r>
       <w:r>
         <w:t xml:space="preserve"> come gruppo </w:t>
@@ -3901,60 +4368,92 @@
       <w:pPr>
         <w:pStyle w:val="Titolo3"/>
       </w:pPr>
-      <w:bookmarkStart w:id="16" w:name="_Toc58347129"/>
+      <w:bookmarkStart w:id="15" w:name="_Toc58347129"/>
       <w:r>
         <w:t xml:space="preserve">Sleeping for </w:t>
       </w:r>
       <w:r>
-        <w:t>&lt;numero_secondi&gt;</w:t>
-      </w:r>
-      <w:r>
-        <w:t>s (required by "</w:t>
-      </w:r>
-      <w:r>
-        <w:t>&lt;metodo_API&gt;</w:t>
+        <w:t>&lt;</w:t>
+      </w:r>
+      <w:proofErr w:type="spellStart"/>
+      <w:r>
+        <w:t>numero_secondi</w:t>
+      </w:r>
+      <w:proofErr w:type="spellEnd"/>
+      <w:r>
+        <w:t>&gt;</w:t>
+      </w:r>
+      <w:r>
+        <w:t>s (</w:t>
+      </w:r>
+      <w:proofErr w:type="spellStart"/>
+      <w:r>
+        <w:t>required</w:t>
+      </w:r>
+      <w:proofErr w:type="spellEnd"/>
+      <w:r>
+        <w:t xml:space="preserve"> by "</w:t>
+      </w:r>
+      <w:r>
+        <w:t>&lt;</w:t>
+      </w:r>
+      <w:proofErr w:type="spellStart"/>
+      <w:r>
+        <w:t>metodo_API</w:t>
+      </w:r>
+      <w:proofErr w:type="spellEnd"/>
+      <w:r>
+        <w:t>&gt;</w:t>
       </w:r>
       <w:r>
         <w:t>")</w:t>
       </w:r>
+      <w:bookmarkEnd w:id="15"/>
+    </w:p>
+    <w:p>
+      <w:r>
+        <w:t>Questo warning compare quando è</w:t>
+      </w:r>
+      <w:r>
+        <w:t xml:space="preserve"> necessario </w:t>
+      </w:r>
+      <w:r>
+        <w:t xml:space="preserve">rallentare con le richieste per evitare di </w:t>
+      </w:r>
+      <w:r>
+        <w:t>sollevare</w:t>
+      </w:r>
+      <w:r>
+        <w:t xml:space="preserve"> un </w:t>
+      </w:r>
+      <w:proofErr w:type="spellStart"/>
+      <w:r>
+        <w:t>alert</w:t>
+      </w:r>
+      <w:proofErr w:type="spellEnd"/>
+      <w:r>
+        <w:t xml:space="preserve"> di flood nei sistemi di Telegram.</w:t>
+      </w:r>
+    </w:p>
+    <w:p/>
+    <w:p>
+      <w:pPr>
+        <w:jc w:val="left"/>
+      </w:pPr>
+      <w:r>
+        <w:br w:type="page"/>
+      </w:r>
+    </w:p>
+    <w:p/>
+    <w:p>
+      <w:pPr>
+        <w:pStyle w:val="Titolo2"/>
+      </w:pPr>
+      <w:bookmarkStart w:id="16" w:name="_Toc58347130"/>
+      <w:r>
+        <w:t>Sviluppi futuri</w:t>
+      </w:r>
       <w:bookmarkEnd w:id="16"/>
-    </w:p>
-    <w:p>
-      <w:r>
-        <w:t>Questo warning compare quando è</w:t>
-      </w:r>
-      <w:r>
-        <w:t xml:space="preserve"> necessario </w:t>
-      </w:r>
-      <w:r>
-        <w:t xml:space="preserve">rallentare con le richieste per evitare di </w:t>
-      </w:r>
-      <w:r>
-        <w:t>sollevare</w:t>
-      </w:r>
-      <w:r>
-        <w:t xml:space="preserve"> un alert di flood nei sistemi di Telegram.</w:t>
-      </w:r>
-    </w:p>
-    <w:p/>
-    <w:p>
-      <w:pPr>
-        <w:jc w:val="left"/>
-      </w:pPr>
-      <w:r>
-        <w:br w:type="page"/>
-      </w:r>
-    </w:p>
-    <w:p/>
-    <w:p>
-      <w:pPr>
-        <w:pStyle w:val="Titolo2"/>
-      </w:pPr>
-      <w:bookmarkStart w:id="17" w:name="_Toc58347130"/>
-      <w:r>
-        <w:t>Sviluppi futuri</w:t>
-      </w:r>
-      <w:bookmarkEnd w:id="17"/>
     </w:p>
     <w:p>
       <w:pPr>
@@ -3987,10 +4486,34 @@
         <w:jc w:val="left"/>
       </w:pPr>
       <w:r>
-        <w:t xml:space="preserve">Far sì che il path di salvataggio degli artefatti sia inseribile come parametro nel file configuration.json (e non </w:t>
-      </w:r>
-      <w:r>
-        <w:t>forzatamente .\extraction)</w:t>
+        <w:t xml:space="preserve">Far sì che il </w:t>
+      </w:r>
+      <w:proofErr w:type="spellStart"/>
+      <w:r>
+        <w:t>path</w:t>
+      </w:r>
+      <w:proofErr w:type="spellEnd"/>
+      <w:r>
+        <w:t xml:space="preserve"> di salvataggio degli artefatti sia inseribile come parametro nel file </w:t>
+      </w:r>
+      <w:proofErr w:type="spellStart"/>
+      <w:r>
+        <w:t>configuration.json</w:t>
+      </w:r>
+      <w:proofErr w:type="spellEnd"/>
+      <w:r>
+        <w:t xml:space="preserve"> (e non </w:t>
+      </w:r>
+      <w:r>
+        <w:t>forzatamente .\</w:t>
+      </w:r>
+      <w:proofErr w:type="spellStart"/>
+      <w:r>
+        <w:t>extraction</w:t>
+      </w:r>
+      <w:proofErr w:type="spellEnd"/>
+      <w:r>
+        <w:t>)</w:t>
       </w:r>
       <w:r>
         <w:t xml:space="preserve"> </w:t>
@@ -8294,16 +8817,6 @@
 </file>
 
 <file path=customXml/item2.xml><?xml version="1.0" encoding="utf-8"?>
-<b:Sources xmlns:b="http://schemas.openxmlformats.org/officeDocument/2006/bibliography" xmlns="http://schemas.openxmlformats.org/officeDocument/2006/bibliography" SelectedStyle="\APASixthEditionOfficeOnline.xsl" StyleName="APA" Version="6"/>
-</file>
-
-<file path=customXml/item3.xml><?xml version="1.0" encoding="utf-8"?>
-<p:properties xmlns:p="http://schemas.microsoft.com/office/2006/metadata/properties" xmlns:xsi="http://www.w3.org/2001/XMLSchema-instance" xmlns:pc="http://schemas.microsoft.com/office/infopath/2007/PartnerControls">
-  <documentManagement/>
-</p:properties>
-</file>
-
-<file path=customXml/item4.xml><?xml version="1.0" encoding="utf-8"?>
 <ct:contentTypeSchema xmlns:ct="http://schemas.microsoft.com/office/2006/metadata/contentType" xmlns:ma="http://schemas.microsoft.com/office/2006/metadata/properties/metaAttributes" ct:_="" ma:_="" ma:contentTypeName="Documento" ma:contentTypeID="0x01010058671C9F3C772C4D8F40F7E2FB42F58B" ma:contentTypeVersion="7" ma:contentTypeDescription="Creare un nuovo documento." ma:contentTypeScope="" ma:versionID="9b3d00da1d59d9c8ac654b40e1148b2e">
   <xsd:schema xmlns:xsd="http://www.w3.org/2001/XMLSchema" xmlns:xs="http://www.w3.org/2001/XMLSchema" xmlns:p="http://schemas.microsoft.com/office/2006/metadata/properties" xmlns:ns2="c58c9f71-6493-41d4-ace9-74a337704582" targetNamespace="http://schemas.microsoft.com/office/2006/metadata/properties" ma:root="true" ma:fieldsID="212d46df9de169b1a8e51e3f56ef0cbc" ns2:_="">
     <xsd:import namespace="c58c9f71-6493-41d4-ace9-74a337704582"/>
@@ -8467,6 +8980,16 @@
 </ct:contentTypeSchema>
 </file>
 
+<file path=customXml/item3.xml><?xml version="1.0" encoding="utf-8"?>
+<p:properties xmlns:p="http://schemas.microsoft.com/office/2006/metadata/properties" xmlns:xsi="http://www.w3.org/2001/XMLSchema-instance" xmlns:pc="http://schemas.microsoft.com/office/infopath/2007/PartnerControls">
+  <documentManagement/>
+</p:properties>
+</file>
+
+<file path=customXml/item4.xml><?xml version="1.0" encoding="utf-8"?>
+<b:Sources xmlns:b="http://schemas.openxmlformats.org/officeDocument/2006/bibliography" xmlns="http://schemas.openxmlformats.org/officeDocument/2006/bibliography" SelectedStyle="\APASixthEditionOfficeOnline.xsl" StyleName="APA" Version="6"/>
+</file>
+
 <file path=customXml/itemProps1.xml><?xml version="1.0" encoding="utf-8"?>
 <ds:datastoreItem xmlns:ds="http://schemas.openxmlformats.org/officeDocument/2006/customXml" ds:itemID="{8D826D3E-3F75-4EC2-944F-E06CA15645ED}">
   <ds:schemaRefs>
@@ -8476,23 +8999,6 @@
 </file>
 
 <file path=customXml/itemProps2.xml><?xml version="1.0" encoding="utf-8"?>
-<ds:datastoreItem xmlns:ds="http://schemas.openxmlformats.org/officeDocument/2006/customXml" ds:itemID="{FA9FFBF9-BD17-4142-A0DD-FFD710346C85}">
-  <ds:schemaRefs>
-    <ds:schemaRef ds:uri="http://schemas.openxmlformats.org/officeDocument/2006/bibliography"/>
-  </ds:schemaRefs>
-</ds:datastoreItem>
-</file>
-
-<file path=customXml/itemProps3.xml><?xml version="1.0" encoding="utf-8"?>
-<ds:datastoreItem xmlns:ds="http://schemas.openxmlformats.org/officeDocument/2006/customXml" ds:itemID="{192318E2-AB1E-4E41-BB55-CA6541BBD12C}">
-  <ds:schemaRefs>
-    <ds:schemaRef ds:uri="http://schemas.microsoft.com/office/2006/metadata/properties"/>
-    <ds:schemaRef ds:uri="http://schemas.microsoft.com/office/infopath/2007/PartnerControls"/>
-  </ds:schemaRefs>
-</ds:datastoreItem>
-</file>
-
-<file path=customXml/itemProps4.xml><?xml version="1.0" encoding="utf-8"?>
 <ds:datastoreItem xmlns:ds="http://schemas.openxmlformats.org/officeDocument/2006/customXml" ds:itemID="{49024BB7-9574-41E6-B2C8-E01097163735}">
   <ds:schemaRefs>
     <ds:schemaRef ds:uri="http://schemas.microsoft.com/office/2006/metadata/contentType"/>
@@ -8508,4 +9014,21 @@
     <ds:schemaRef ds:uri="http://schemas.microsoft.com/internal/obd"/>
   </ds:schemaRefs>
 </ds:datastoreItem>
+</file>
+
+<file path=customXml/itemProps3.xml><?xml version="1.0" encoding="utf-8"?>
+<ds:datastoreItem xmlns:ds="http://schemas.openxmlformats.org/officeDocument/2006/customXml" ds:itemID="{192318E2-AB1E-4E41-BB55-CA6541BBD12C}">
+  <ds:schemaRefs>
+    <ds:schemaRef ds:uri="http://schemas.microsoft.com/office/2006/metadata/properties"/>
+    <ds:schemaRef ds:uri="http://schemas.microsoft.com/office/infopath/2007/PartnerControls"/>
+  </ds:schemaRefs>
+</ds:datastoreItem>
+</file>
+
+<file path=customXml/itemProps4.xml><?xml version="1.0" encoding="utf-8"?>
+<ds:datastoreItem xmlns:ds="http://schemas.openxmlformats.org/officeDocument/2006/customXml" ds:itemID="{FA9FFBF9-BD17-4142-A0DD-FFD710346C85}">
+  <ds:schemaRefs>
+    <ds:schemaRef ds:uri="http://schemas.openxmlformats.org/officeDocument/2006/bibliography"/>
+  </ds:schemaRefs>
+</ds:datastoreItem>
 </file>
</xml_diff>